<commit_message>
Wzorki i jakieś małe poprawki.
</commit_message>
<xml_diff>
--- a/kszych zobacz.docx
+++ b/kszych zobacz.docx
@@ -1,6 +1,6 @@
 
 <file path=word/document.xml><?xml version="1.0" encoding="utf-8"?>
-<w:document xmlns:wpc="http://schemas.microsoft.com/office/word/2010/wordprocessingCanvas" xmlns:cx="http://schemas.microsoft.com/office/drawing/2014/chartex" xmlns:cx1="http://schemas.microsoft.com/office/drawing/2015/9/8/chartex" xmlns:mc="http://schemas.openxmlformats.org/markup-compatibility/2006" xmlns:o="urn:schemas-microsoft-com:office:office" xmlns:r="http://schemas.openxmlformats.org/officeDocument/2006/relationships" xmlns:m="http://schemas.openxmlformats.org/officeDocument/2006/math" xmlns:v="urn:schemas-microsoft-com:vml" xmlns:wp14="http://schemas.microsoft.com/office/word/2010/wordprocessingDrawing" xmlns:wp="http://schemas.openxmlformats.org/drawingml/2006/wordprocessingDrawing" xmlns:w10="urn:schemas-microsoft-com:office:word" xmlns:w="http://schemas.openxmlformats.org/wordprocessingml/2006/main" xmlns:w14="http://schemas.microsoft.com/office/word/2010/wordml" xmlns:w15="http://schemas.microsoft.com/office/word/2012/wordml" xmlns:w16se="http://schemas.microsoft.com/office/word/2015/wordml/symex" xmlns:wpg="http://schemas.microsoft.com/office/word/2010/wordprocessingGroup" xmlns:wpi="http://schemas.microsoft.com/office/word/2010/wordprocessingInk" xmlns:wne="http://schemas.microsoft.com/office/word/2006/wordml" xmlns:wps="http://schemas.microsoft.com/office/word/2010/wordprocessingShape" mc:Ignorable="w14 w15 w16se wp14">
+<w:document xmlns:wpc="http://schemas.microsoft.com/office/word/2010/wordprocessingCanvas" xmlns:cx="http://schemas.microsoft.com/office/drawing/2014/chartex" xmlns:cx1="http://schemas.microsoft.com/office/drawing/2015/9/8/chartex" xmlns:cx2="http://schemas.microsoft.com/office/drawing/2015/10/21/chartex" xmlns:cx3="http://schemas.microsoft.com/office/drawing/2016/5/9/chartex" xmlns:cx4="http://schemas.microsoft.com/office/drawing/2016/5/10/chartex" xmlns:cx5="http://schemas.microsoft.com/office/drawing/2016/5/11/chartex" xmlns:cx6="http://schemas.microsoft.com/office/drawing/2016/5/12/chartex" xmlns:cx7="http://schemas.microsoft.com/office/drawing/2016/5/13/chartex" xmlns:cx8="http://schemas.microsoft.com/office/drawing/2016/5/14/chartex" xmlns:mc="http://schemas.openxmlformats.org/markup-compatibility/2006" xmlns:aink="http://schemas.microsoft.com/office/drawing/2016/ink" xmlns:am3d="http://schemas.microsoft.com/office/drawing/2017/model3d" xmlns:o="urn:schemas-microsoft-com:office:office" xmlns:r="http://schemas.openxmlformats.org/officeDocument/2006/relationships" xmlns:m="http://schemas.openxmlformats.org/officeDocument/2006/math" xmlns:v="urn:schemas-microsoft-com:vml" xmlns:wp14="http://schemas.microsoft.com/office/word/2010/wordprocessingDrawing" xmlns:wp="http://schemas.openxmlformats.org/drawingml/2006/wordprocessingDrawing" xmlns:w10="urn:schemas-microsoft-com:office:word" xmlns:w="http://schemas.openxmlformats.org/wordprocessingml/2006/main" xmlns:w14="http://schemas.microsoft.com/office/word/2010/wordml" xmlns:w15="http://schemas.microsoft.com/office/word/2012/wordml" xmlns:w16cid="http://schemas.microsoft.com/office/word/2016/wordml/cid" xmlns:w16se="http://schemas.microsoft.com/office/word/2015/wordml/symex" xmlns:wpg="http://schemas.microsoft.com/office/word/2010/wordprocessingGroup" xmlns:wpi="http://schemas.microsoft.com/office/word/2010/wordprocessingInk" xmlns:wne="http://schemas.microsoft.com/office/word/2006/wordml" xmlns:wps="http://schemas.microsoft.com/office/word/2010/wordprocessingShape" mc:Ignorable="w14 w15 w16se w16cid wp14">
   <w:body>
     <w:p>
       <w:pPr>
@@ -107,7 +107,47 @@
           <w:color w:val="000000" w:themeColor="text1"/>
           <w:sz w:val="36"/>
         </w:rPr>
-        <w:t>Projekt z Metod Statystycznych</w:t>
+        <w:t>Projekt z</w:t>
+      </w:r>
+      <w:r>
+        <w:rPr>
+          <w:b/>
+          <w:color w:val="000000" w:themeColor="text1"/>
+          <w:sz w:val="36"/>
+        </w:rPr>
+        <w:t xml:space="preserve"> przedmiotu</w:t>
+      </w:r>
+      <w:r>
+        <w:rPr>
+          <w:b/>
+          <w:color w:val="000000" w:themeColor="text1"/>
+          <w:sz w:val="36"/>
+        </w:rPr>
+        <w:t xml:space="preserve"> Metod</w:t>
+      </w:r>
+      <w:r>
+        <w:rPr>
+          <w:b/>
+          <w:color w:val="000000" w:themeColor="text1"/>
+          <w:sz w:val="36"/>
+        </w:rPr>
+        <w:t>y</w:t>
+      </w:r>
+      <w:r>
+        <w:rPr>
+          <w:b/>
+          <w:color w:val="000000" w:themeColor="text1"/>
+          <w:sz w:val="36"/>
+        </w:rPr>
+        <w:t xml:space="preserve"> Statystyczn</w:t>
+      </w:r>
+      <w:r>
+        <w:rPr>
+          <w:b/>
+          <w:color w:val="000000" w:themeColor="text1"/>
+          <w:sz w:val="36"/>
+        </w:rPr>
+        <w:t>e</w:t>
       </w:r>
     </w:p>
     <w:p>
@@ -337,7 +377,7 @@
               </wp:inline>
             </w:drawing>
           </mc:Choice>
-          <mc:Fallback xmlns:a="http://schemas.openxmlformats.org/drawingml/2006/main" xmlns:wp14="http://schemas.microsoft.com/office/word/2010/wordml" xmlns:a14="http://schemas.microsoft.com/office/drawing/2010/main" xmlns:pic="http://schemas.openxmlformats.org/drawingml/2006/picture" xmlns:w16cid="http://schemas.microsoft.com/office/word/2016/wordml/cid" xmlns:am3d="http://schemas.microsoft.com/office/drawing/2017/model3d" xmlns:aink="http://schemas.microsoft.com/office/drawing/2016/ink" xmlns:cx8="http://schemas.microsoft.com/office/drawing/2016/5/14/chartex" xmlns:cx7="http://schemas.microsoft.com/office/drawing/2016/5/13/chartex" xmlns:cx6="http://schemas.microsoft.com/office/drawing/2016/5/12/chartex" xmlns:cx5="http://schemas.microsoft.com/office/drawing/2016/5/11/chartex" xmlns:cx4="http://schemas.microsoft.com/office/drawing/2016/5/10/chartex" xmlns:cx3="http://schemas.microsoft.com/office/drawing/2016/5/9/chartex" xmlns:cx2="http://schemas.microsoft.com/office/drawing/2015/10/21/chartex">
+          <mc:Fallback xmlns:pic="http://schemas.openxmlformats.org/drawingml/2006/picture" xmlns:a14="http://schemas.microsoft.com/office/drawing/2010/main" xmlns:wp14="http://schemas.microsoft.com/office/word/2010/wordml" xmlns:a="http://schemas.openxmlformats.org/drawingml/2006/main">
             <w:pict w14:anchorId="3E80E49E">
               <v:group id="Group 2827" style="width:453.316pt;height:0.480042pt;mso-position-horizontal-relative:char;mso-position-vertical-relative:line" coordsize="57571,60">
                 <v:shape id="Shape 3732" style="position:absolute;width:28785;height:91;left:0;top:0;" coordsize="2878582,9144" path="m0,0l2878582,0l2878582,9144l0,9144l0,0">
@@ -610,13 +650,41 @@
               <w:rPr>
                 <w:color w:val="000000" w:themeColor="text1"/>
               </w:rPr>
-              <w:t xml:space="preserve">Łukasz Latusik, Witold Smaga, Michał Stolorz, </w:t>
-            </w:r>
-            <w:r>
-              <w:rPr>
-                <w:color w:val="000000" w:themeColor="text1"/>
-              </w:rPr>
-              <w:t xml:space="preserve">Dawid Suchy, Andrzej Tenus, </w:t>
+              <w:t xml:space="preserve">Łukasz </w:t>
+            </w:r>
+            <w:proofErr w:type="spellStart"/>
+            <w:r>
+              <w:rPr>
+                <w:color w:val="000000" w:themeColor="text1"/>
+              </w:rPr>
+              <w:t>Latusik</w:t>
+            </w:r>
+            <w:proofErr w:type="spellEnd"/>
+            <w:r>
+              <w:rPr>
+                <w:color w:val="000000" w:themeColor="text1"/>
+              </w:rPr>
+              <w:t xml:space="preserve">, Witold Smaga, Michał Stolorz, </w:t>
+            </w:r>
+            <w:r>
+              <w:rPr>
+                <w:color w:val="000000" w:themeColor="text1"/>
+              </w:rPr>
+              <w:t xml:space="preserve">Dawid Suchy, Andrzej </w:t>
+            </w:r>
+            <w:proofErr w:type="spellStart"/>
+            <w:r>
+              <w:rPr>
+                <w:color w:val="000000" w:themeColor="text1"/>
+              </w:rPr>
+              <w:t>Tenus</w:t>
+            </w:r>
+            <w:proofErr w:type="spellEnd"/>
+            <w:r>
+              <w:rPr>
+                <w:color w:val="000000" w:themeColor="text1"/>
+              </w:rPr>
+              <w:t xml:space="preserve">, </w:t>
             </w:r>
           </w:p>
           <w:p>
@@ -718,7 +786,13 @@
               <w:rPr>
                 <w:color w:val="000000" w:themeColor="text1"/>
               </w:rPr>
-              <w:t>2019-06-10</w:t>
+              <w:t>2019-06-</w:t>
+            </w:r>
+            <w:r>
+              <w:rPr>
+                <w:color w:val="000000" w:themeColor="text1"/>
+              </w:rPr>
+              <w:t>05</w:t>
             </w:r>
           </w:p>
           <w:p>
@@ -740,7 +814,13 @@
               <w:rPr>
                 <w:color w:val="000000" w:themeColor="text1"/>
               </w:rPr>
-              <w:t>-19</w:t>
+              <w:t>-</w:t>
+            </w:r>
+            <w:r>
+              <w:rPr>
+                <w:color w:val="000000" w:themeColor="text1"/>
+              </w:rPr>
+              <w:t>05</w:t>
             </w:r>
           </w:p>
         </w:tc>
@@ -949,7 +1029,7 @@
               </wp:inline>
             </w:drawing>
           </mc:Choice>
-          <mc:Fallback xmlns:a="http://schemas.openxmlformats.org/drawingml/2006/main" xmlns:wp14="http://schemas.microsoft.com/office/word/2010/wordml" xmlns:a14="http://schemas.microsoft.com/office/drawing/2010/main" xmlns:pic="http://schemas.openxmlformats.org/drawingml/2006/picture" xmlns:w16cid="http://schemas.microsoft.com/office/word/2016/wordml/cid" xmlns:am3d="http://schemas.microsoft.com/office/drawing/2017/model3d" xmlns:aink="http://schemas.microsoft.com/office/drawing/2016/ink" xmlns:cx8="http://schemas.microsoft.com/office/drawing/2016/5/14/chartex" xmlns:cx7="http://schemas.microsoft.com/office/drawing/2016/5/13/chartex" xmlns:cx6="http://schemas.microsoft.com/office/drawing/2016/5/12/chartex" xmlns:cx5="http://schemas.microsoft.com/office/drawing/2016/5/11/chartex" xmlns:cx4="http://schemas.microsoft.com/office/drawing/2016/5/10/chartex" xmlns:cx3="http://schemas.microsoft.com/office/drawing/2016/5/9/chartex" xmlns:cx2="http://schemas.microsoft.com/office/drawing/2015/10/21/chartex">
+          <mc:Fallback xmlns:pic="http://schemas.openxmlformats.org/drawingml/2006/picture" xmlns:a14="http://schemas.microsoft.com/office/drawing/2010/main" xmlns:wp14="http://schemas.microsoft.com/office/word/2010/wordml" xmlns:a="http://schemas.openxmlformats.org/drawingml/2006/main">
             <w:pict w14:anchorId="05CE5C4E">
               <v:group id="Group 2828" style="width:454.036pt;height:0.47998pt;mso-position-horizontal-relative:char;mso-position-vertical-relative:line" coordsize="57662,60">
                 <v:shape id="Shape 3738" style="position:absolute;width:28877;height:91;left:0;top:0;" coordsize="2887726,9144" path="m0,0l2887726,0l2887726,9144l0,9144l0,0">
@@ -1874,6 +1954,386 @@
     <w:p>
       <w:pPr>
         <w:pStyle w:val="Akapitzlist"/>
+        <w:ind w:left="567" w:right="2" w:firstLine="426"/>
+        <w:rPr>
+          <w:color w:val="000000" w:themeColor="text1"/>
+          <w:szCs w:val="24"/>
+        </w:rPr>
+      </w:pPr>
+    </w:p>
+    <w:p>
+      <w:pPr>
+        <w:pStyle w:val="Akapitzlist"/>
+        <w:ind w:left="567" w:right="2" w:firstLine="426"/>
+        <w:rPr>
+          <w:color w:val="000000" w:themeColor="text1"/>
+          <w:szCs w:val="24"/>
+        </w:rPr>
+      </w:pPr>
+      <m:oMathPara>
+        <m:oMath>
+          <m:r>
+            <w:rPr>
+              <w:rFonts w:ascii="Cambria Math" w:hAnsi="Cambria Math"/>
+              <w:color w:val="000000" w:themeColor="text1"/>
+              <w:szCs w:val="24"/>
+            </w:rPr>
+            <m:t>D=</m:t>
+          </m:r>
+          <m:sSub>
+            <m:sSubPr>
+              <m:ctrlPr>
+                <w:rPr>
+                  <w:rFonts w:ascii="Cambria Math" w:hAnsi="Cambria Math"/>
+                  <w:i/>
+                  <w:color w:val="000000" w:themeColor="text1"/>
+                  <w:szCs w:val="24"/>
+                </w:rPr>
+              </m:ctrlPr>
+            </m:sSubPr>
+            <m:e>
+              <m:r>
+                <w:rPr>
+                  <w:rFonts w:ascii="Cambria Math" w:hAnsi="Cambria Math"/>
+                  <w:color w:val="000000" w:themeColor="text1"/>
+                  <w:szCs w:val="24"/>
+                </w:rPr>
+                <m:t>x</m:t>
+              </m:r>
+            </m:e>
+            <m:sub>
+              <m:r>
+                <w:rPr>
+                  <w:rFonts w:ascii="Cambria Math" w:hAnsi="Cambria Math"/>
+                  <w:color w:val="000000" w:themeColor="text1"/>
+                  <w:szCs w:val="24"/>
+                </w:rPr>
+                <m:t>0</m:t>
+              </m:r>
+            </m:sub>
+          </m:sSub>
+          <m:r>
+            <w:rPr>
+              <w:rFonts w:ascii="Cambria Math" w:hAnsi="Cambria Math"/>
+              <w:color w:val="000000" w:themeColor="text1"/>
+              <w:szCs w:val="24"/>
+            </w:rPr>
+            <m:t>+</m:t>
+          </m:r>
+          <m:f>
+            <m:fPr>
+              <m:ctrlPr>
+                <w:rPr>
+                  <w:rFonts w:ascii="Cambria Math" w:hAnsi="Cambria Math"/>
+                  <w:i/>
+                  <w:color w:val="000000" w:themeColor="text1"/>
+                  <w:szCs w:val="24"/>
+                </w:rPr>
+              </m:ctrlPr>
+            </m:fPr>
+            <m:num>
+              <m:sSub>
+                <m:sSubPr>
+                  <m:ctrlPr>
+                    <w:rPr>
+                      <w:rFonts w:ascii="Cambria Math" w:hAnsi="Cambria Math"/>
+                      <w:i/>
+                      <w:color w:val="000000" w:themeColor="text1"/>
+                      <w:szCs w:val="24"/>
+                    </w:rPr>
+                  </m:ctrlPr>
+                </m:sSubPr>
+                <m:e>
+                  <m:r>
+                    <w:rPr>
+                      <w:rFonts w:ascii="Cambria Math" w:hAnsi="Cambria Math"/>
+                      <w:color w:val="000000" w:themeColor="text1"/>
+                      <w:szCs w:val="24"/>
+                    </w:rPr>
+                    <m:t>n</m:t>
+                  </m:r>
+                </m:e>
+                <m:sub>
+                  <m:r>
+                    <w:rPr>
+                      <w:rFonts w:ascii="Cambria Math" w:hAnsi="Cambria Math"/>
+                      <w:color w:val="000000" w:themeColor="text1"/>
+                      <w:szCs w:val="24"/>
+                    </w:rPr>
+                    <m:t>0</m:t>
+                  </m:r>
+                </m:sub>
+              </m:sSub>
+              <m:r>
+                <w:rPr>
+                  <w:rFonts w:ascii="Cambria Math" w:hAnsi="Cambria Math"/>
+                  <w:color w:val="000000" w:themeColor="text1"/>
+                  <w:szCs w:val="24"/>
+                </w:rPr>
+                <m:t>-</m:t>
+              </m:r>
+              <m:sSub>
+                <m:sSubPr>
+                  <m:ctrlPr>
+                    <w:rPr>
+                      <w:rFonts w:ascii="Cambria Math" w:hAnsi="Cambria Math"/>
+                      <w:i/>
+                      <w:color w:val="000000" w:themeColor="text1"/>
+                      <w:szCs w:val="24"/>
+                    </w:rPr>
+                  </m:ctrlPr>
+                </m:sSubPr>
+                <m:e>
+                  <m:r>
+                    <w:rPr>
+                      <w:rFonts w:ascii="Cambria Math" w:hAnsi="Cambria Math"/>
+                      <w:color w:val="000000" w:themeColor="text1"/>
+                      <w:szCs w:val="24"/>
+                    </w:rPr>
+                    <m:t>n</m:t>
+                  </m:r>
+                </m:e>
+                <m:sub>
+                  <m:r>
+                    <w:rPr>
+                      <w:rFonts w:ascii="Cambria Math" w:hAnsi="Cambria Math"/>
+                      <w:color w:val="000000" w:themeColor="text1"/>
+                      <w:szCs w:val="24"/>
+                    </w:rPr>
+                    <m:t>-1</m:t>
+                  </m:r>
+                </m:sub>
+              </m:sSub>
+            </m:num>
+            <m:den>
+              <m:d>
+                <m:dPr>
+                  <m:ctrlPr>
+                    <w:rPr>
+                      <w:rFonts w:ascii="Cambria Math" w:hAnsi="Cambria Math"/>
+                      <w:i/>
+                      <w:color w:val="000000" w:themeColor="text1"/>
+                      <w:szCs w:val="24"/>
+                    </w:rPr>
+                  </m:ctrlPr>
+                </m:dPr>
+                <m:e>
+                  <m:sSub>
+                    <m:sSubPr>
+                      <m:ctrlPr>
+                        <w:rPr>
+                          <w:rFonts w:ascii="Cambria Math" w:hAnsi="Cambria Math"/>
+                          <w:i/>
+                          <w:color w:val="000000" w:themeColor="text1"/>
+                          <w:szCs w:val="24"/>
+                        </w:rPr>
+                      </m:ctrlPr>
+                    </m:sSubPr>
+                    <m:e>
+                      <m:r>
+                        <w:rPr>
+                          <w:rFonts w:ascii="Cambria Math" w:hAnsi="Cambria Math"/>
+                          <w:color w:val="000000" w:themeColor="text1"/>
+                          <w:szCs w:val="24"/>
+                        </w:rPr>
+                        <m:t>n</m:t>
+                      </m:r>
+                    </m:e>
+                    <m:sub>
+                      <m:r>
+                        <w:rPr>
+                          <w:rFonts w:ascii="Cambria Math" w:hAnsi="Cambria Math"/>
+                          <w:color w:val="000000" w:themeColor="text1"/>
+                          <w:szCs w:val="24"/>
+                        </w:rPr>
+                        <m:t>0</m:t>
+                      </m:r>
+                    </m:sub>
+                  </m:sSub>
+                  <m:r>
+                    <w:rPr>
+                      <w:rFonts w:ascii="Cambria Math" w:hAnsi="Cambria Math"/>
+                      <w:color w:val="000000" w:themeColor="text1"/>
+                      <w:szCs w:val="24"/>
+                    </w:rPr>
+                    <m:t>-</m:t>
+                  </m:r>
+                  <m:sSub>
+                    <m:sSubPr>
+                      <m:ctrlPr>
+                        <w:rPr>
+                          <w:rFonts w:ascii="Cambria Math" w:hAnsi="Cambria Math"/>
+                          <w:i/>
+                          <w:color w:val="000000" w:themeColor="text1"/>
+                          <w:szCs w:val="24"/>
+                        </w:rPr>
+                      </m:ctrlPr>
+                    </m:sSubPr>
+                    <m:e>
+                      <m:r>
+                        <w:rPr>
+                          <w:rFonts w:ascii="Cambria Math" w:hAnsi="Cambria Math"/>
+                          <w:color w:val="000000" w:themeColor="text1"/>
+                          <w:szCs w:val="24"/>
+                        </w:rPr>
+                        <m:t>n</m:t>
+                      </m:r>
+                    </m:e>
+                    <m:sub>
+                      <m:r>
+                        <w:rPr>
+                          <w:rFonts w:ascii="Cambria Math" w:hAnsi="Cambria Math"/>
+                          <w:color w:val="000000" w:themeColor="text1"/>
+                          <w:szCs w:val="24"/>
+                        </w:rPr>
+                        <m:t>-1</m:t>
+                      </m:r>
+                    </m:sub>
+                  </m:sSub>
+                </m:e>
+              </m:d>
+              <m:r>
+                <w:rPr>
+                  <w:rFonts w:ascii="Cambria Math" w:hAnsi="Cambria Math"/>
+                  <w:color w:val="000000" w:themeColor="text1"/>
+                  <w:szCs w:val="24"/>
+                </w:rPr>
+                <m:t>+</m:t>
+              </m:r>
+              <m:d>
+                <m:dPr>
+                  <m:ctrlPr>
+                    <w:rPr>
+                      <w:rFonts w:ascii="Cambria Math" w:hAnsi="Cambria Math"/>
+                      <w:i/>
+                      <w:color w:val="000000" w:themeColor="text1"/>
+                      <w:szCs w:val="24"/>
+                    </w:rPr>
+                  </m:ctrlPr>
+                </m:dPr>
+                <m:e>
+                  <m:sSub>
+                    <m:sSubPr>
+                      <m:ctrlPr>
+                        <w:rPr>
+                          <w:rFonts w:ascii="Cambria Math" w:hAnsi="Cambria Math"/>
+                          <w:i/>
+                          <w:color w:val="000000" w:themeColor="text1"/>
+                          <w:szCs w:val="24"/>
+                        </w:rPr>
+                      </m:ctrlPr>
+                    </m:sSubPr>
+                    <m:e>
+                      <m:r>
+                        <w:rPr>
+                          <w:rFonts w:ascii="Cambria Math" w:hAnsi="Cambria Math"/>
+                          <w:color w:val="000000" w:themeColor="text1"/>
+                          <w:szCs w:val="24"/>
+                        </w:rPr>
+                        <m:t>n</m:t>
+                      </m:r>
+                    </m:e>
+                    <m:sub>
+                      <m:r>
+                        <w:rPr>
+                          <w:rFonts w:ascii="Cambria Math" w:hAnsi="Cambria Math"/>
+                          <w:color w:val="000000" w:themeColor="text1"/>
+                          <w:szCs w:val="24"/>
+                        </w:rPr>
+                        <m:t>0</m:t>
+                      </m:r>
+                    </m:sub>
+                  </m:sSub>
+                  <m:r>
+                    <w:rPr>
+                      <w:rFonts w:ascii="Cambria Math" w:hAnsi="Cambria Math"/>
+                      <w:color w:val="000000" w:themeColor="text1"/>
+                      <w:szCs w:val="24"/>
+                    </w:rPr>
+                    <m:t>-</m:t>
+                  </m:r>
+                  <m:sSub>
+                    <m:sSubPr>
+                      <m:ctrlPr>
+                        <w:rPr>
+                          <w:rFonts w:ascii="Cambria Math" w:hAnsi="Cambria Math"/>
+                          <w:i/>
+                          <w:color w:val="000000" w:themeColor="text1"/>
+                          <w:szCs w:val="24"/>
+                        </w:rPr>
+                      </m:ctrlPr>
+                    </m:sSubPr>
+                    <m:e>
+                      <m:r>
+                        <w:rPr>
+                          <w:rFonts w:ascii="Cambria Math" w:hAnsi="Cambria Math"/>
+                          <w:color w:val="000000" w:themeColor="text1"/>
+                          <w:szCs w:val="24"/>
+                        </w:rPr>
+                        <m:t>n</m:t>
+                      </m:r>
+                    </m:e>
+                    <m:sub>
+                      <m:r>
+                        <w:rPr>
+                          <w:rFonts w:ascii="Cambria Math" w:hAnsi="Cambria Math"/>
+                          <w:color w:val="000000" w:themeColor="text1"/>
+                          <w:szCs w:val="24"/>
+                        </w:rPr>
+                        <m:t>+1</m:t>
+                      </m:r>
+                    </m:sub>
+                  </m:sSub>
+                </m:e>
+              </m:d>
+            </m:den>
+          </m:f>
+          <m:r>
+            <w:rPr>
+              <w:rFonts w:ascii="Cambria Math" w:hAnsi="Cambria Math"/>
+              <w:color w:val="000000" w:themeColor="text1"/>
+              <w:szCs w:val="24"/>
+            </w:rPr>
+            <m:t>⋅</m:t>
+          </m:r>
+          <m:sSub>
+            <m:sSubPr>
+              <m:ctrlPr>
+                <w:rPr>
+                  <w:rFonts w:ascii="Cambria Math" w:hAnsi="Cambria Math"/>
+                  <w:i/>
+                  <w:color w:val="000000" w:themeColor="text1"/>
+                  <w:szCs w:val="24"/>
+                </w:rPr>
+              </m:ctrlPr>
+            </m:sSubPr>
+            <m:e>
+              <m:r>
+                <w:rPr>
+                  <w:rFonts w:ascii="Cambria Math" w:hAnsi="Cambria Math"/>
+                  <w:color w:val="000000" w:themeColor="text1"/>
+                  <w:szCs w:val="24"/>
+                </w:rPr>
+                <m:t>C</m:t>
+              </m:r>
+            </m:e>
+            <m:sub>
+              <m:r>
+                <w:rPr>
+                  <w:rFonts w:ascii="Cambria Math" w:hAnsi="Cambria Math"/>
+                  <w:color w:val="000000" w:themeColor="text1"/>
+                  <w:szCs w:val="24"/>
+                </w:rPr>
+                <m:t>0</m:t>
+              </m:r>
+            </m:sub>
+          </m:sSub>
+        </m:oMath>
+      </m:oMathPara>
+    </w:p>
+    <w:p>
+      <w:pPr>
+        <w:pStyle w:val="Akapitzlist"/>
         <w:ind w:left="0" w:right="2" w:firstLine="0"/>
         <w:jc w:val="center"/>
         <w:rPr>
@@ -1881,52 +2341,6 @@
           <w:szCs w:val="24"/>
         </w:rPr>
       </w:pPr>
-      <w:r>
-        <w:rPr>
-          <w:noProof/>
-        </w:rPr>
-        <w:drawing>
-          <wp:inline distT="0" distB="0" distL="0" distR="0" wp14:anchorId="6916CA13" wp14:editId="07777777">
-            <wp:extent cx="3486150" cy="885825"/>
-            <wp:effectExtent l="0" t="0" r="0" b="9525"/>
-            <wp:docPr id="4" name="Obraz 4"/>
-            <wp:cNvGraphicFramePr>
-              <a:graphicFrameLocks xmlns:a="http://schemas.openxmlformats.org/drawingml/2006/main" noChangeAspect="1"/>
-            </wp:cNvGraphicFramePr>
-            <a:graphic xmlns:a="http://schemas.openxmlformats.org/drawingml/2006/main">
-              <a:graphicData uri="http://schemas.openxmlformats.org/drawingml/2006/picture">
-                <pic:pic xmlns:pic="http://schemas.openxmlformats.org/drawingml/2006/picture">
-                  <pic:nvPicPr>
-                    <pic:cNvPr id="1" name=""/>
-                    <pic:cNvPicPr/>
-                  </pic:nvPicPr>
-                  <pic:blipFill>
-                    <a:blip r:embed="rId9">
-                      <a:extLst>
-                        <a:ext uri="{28A0092B-C50C-407E-A947-70E740481C1C}">
-                          <a14:useLocalDpi xmlns:a14="http://schemas.microsoft.com/office/drawing/2010/main" val="0"/>
-                        </a:ext>
-                      </a:extLst>
-                    </a:blip>
-                    <a:stretch>
-                      <a:fillRect/>
-                    </a:stretch>
-                  </pic:blipFill>
-                  <pic:spPr>
-                    <a:xfrm>
-                      <a:off x="0" y="0"/>
-                      <a:ext cx="3486150" cy="885825"/>
-                    </a:xfrm>
-                    <a:prstGeom prst="rect">
-                      <a:avLst/>
-                    </a:prstGeom>
-                  </pic:spPr>
-                </pic:pic>
-              </a:graphicData>
-            </a:graphic>
-          </wp:inline>
-        </w:drawing>
-      </w:r>
     </w:p>
     <w:p>
       <w:pPr>
@@ -2328,6 +2742,7 @@
         </w:rPr>
         <w:t xml:space="preserve"> „</w:t>
       </w:r>
+      <w:proofErr w:type="spellStart"/>
       <w:r>
         <w:rPr>
           <w:color w:val="000000" w:themeColor="text1"/>
@@ -2335,12 +2750,29 @@
         </w:rPr>
         <w:t>dominantaSzczegolowy</w:t>
       </w:r>
+      <w:proofErr w:type="spellEnd"/>
       <w:r>
         <w:rPr>
           <w:color w:val="000000" w:themeColor="text1"/>
           <w:szCs w:val="24"/>
         </w:rPr>
-        <w:t>” oraz „dominantaRozdzielczy”.</w:t>
+        <w:t>” oraz „</w:t>
+      </w:r>
+      <w:proofErr w:type="spellStart"/>
+      <w:r>
+        <w:rPr>
+          <w:color w:val="000000" w:themeColor="text1"/>
+          <w:szCs w:val="24"/>
+        </w:rPr>
+        <w:t>dominantaRozdzielczy</w:t>
+      </w:r>
+      <w:proofErr w:type="spellEnd"/>
+      <w:r>
+        <w:rPr>
+          <w:color w:val="000000" w:themeColor="text1"/>
+          <w:szCs w:val="24"/>
+        </w:rPr>
+        <w:t>”.</w:t>
       </w:r>
     </w:p>
     <w:p>
@@ -2525,7 +2957,23 @@
           <w:color w:val="000000" w:themeColor="text1"/>
           <w:szCs w:val="24"/>
         </w:rPr>
-        <w:t>Rozstęp międzyćwiartkowy:</w:t>
+        <w:t xml:space="preserve">Rozstęp </w:t>
+      </w:r>
+      <w:proofErr w:type="spellStart"/>
+      <w:r>
+        <w:rPr>
+          <w:color w:val="000000" w:themeColor="text1"/>
+          <w:szCs w:val="24"/>
+        </w:rPr>
+        <w:t>międzyćwiartkowy</w:t>
+      </w:r>
+      <w:proofErr w:type="spellEnd"/>
+      <w:r>
+        <w:rPr>
+          <w:color w:val="000000" w:themeColor="text1"/>
+          <w:szCs w:val="24"/>
+        </w:rPr>
+        <w:t>:</w:t>
       </w:r>
     </w:p>
     <w:p>
@@ -2650,7 +3098,23 @@
           <w:color w:val="000000" w:themeColor="text1"/>
           <w:szCs w:val="24"/>
         </w:rPr>
-        <w:t>Wariancja próbkowa:</w:t>
+        <w:t xml:space="preserve">Wariancja </w:t>
+      </w:r>
+      <w:proofErr w:type="spellStart"/>
+      <w:r>
+        <w:rPr>
+          <w:color w:val="000000" w:themeColor="text1"/>
+          <w:szCs w:val="24"/>
+        </w:rPr>
+        <w:t>próbkowa</w:t>
+      </w:r>
+      <w:proofErr w:type="spellEnd"/>
+      <w:r>
+        <w:rPr>
+          <w:color w:val="000000" w:themeColor="text1"/>
+          <w:szCs w:val="24"/>
+        </w:rPr>
+        <w:t>:</w:t>
       </w:r>
     </w:p>
     <w:p>
@@ -2968,6 +3432,15 @@
           <w:szCs w:val="24"/>
         </w:rPr>
       </w:pPr>
+    </w:p>
+    <w:p>
+      <w:pPr>
+        <w:ind w:left="0" w:right="2" w:firstLine="708"/>
+        <w:rPr>
+          <w:color w:val="000000" w:themeColor="text1"/>
+          <w:szCs w:val="24"/>
+        </w:rPr>
+      </w:pPr>
       <w:r>
         <w:rPr>
           <w:color w:val="000000" w:themeColor="text1"/>
@@ -2997,64 +3470,186 @@
     <w:p>
       <w:pPr>
         <w:pStyle w:val="Akapitzlist"/>
-        <w:ind w:left="0" w:right="2" w:firstLine="708"/>
+        <w:ind w:right="2" w:firstLine="708"/>
         <w:jc w:val="center"/>
         <w:rPr>
           <w:color w:val="000000" w:themeColor="text1"/>
           <w:szCs w:val="24"/>
         </w:rPr>
       </w:pPr>
+      <m:oMathPara>
+        <m:oMathParaPr>
+          <m:jc m:val="center"/>
+        </m:oMathParaPr>
+        <m:oMath>
+          <m:r>
+            <w:rPr>
+              <w:rFonts w:ascii="Cambria Math" w:hAnsi="Cambria Math"/>
+              <w:color w:val="000000" w:themeColor="text1"/>
+              <w:szCs w:val="24"/>
+            </w:rPr>
+            <m:t>d=</m:t>
+          </m:r>
+          <m:f>
+            <m:fPr>
+              <m:ctrlPr>
+                <w:rPr>
+                  <w:rFonts w:ascii="Cambria Math" w:hAnsi="Cambria Math"/>
+                  <w:i/>
+                  <w:color w:val="000000" w:themeColor="text1"/>
+                  <w:szCs w:val="24"/>
+                </w:rPr>
+              </m:ctrlPr>
+            </m:fPr>
+            <m:num>
+              <m:r>
+                <w:rPr>
+                  <w:rFonts w:ascii="Cambria Math" w:hAnsi="Cambria Math"/>
+                  <w:color w:val="000000" w:themeColor="text1"/>
+                  <w:szCs w:val="24"/>
+                </w:rPr>
+                <m:t>1</m:t>
+              </m:r>
+            </m:num>
+            <m:den>
+              <m:r>
+                <w:rPr>
+                  <w:rFonts w:ascii="Cambria Math" w:hAnsi="Cambria Math"/>
+                  <w:color w:val="000000" w:themeColor="text1"/>
+                  <w:szCs w:val="24"/>
+                </w:rPr>
+                <m:t>n</m:t>
+              </m:r>
+            </m:den>
+          </m:f>
+          <m:nary>
+            <m:naryPr>
+              <m:chr m:val="∑"/>
+              <m:limLoc m:val="undOvr"/>
+              <m:grow m:val="1"/>
+              <m:ctrlPr>
+                <w:rPr>
+                  <w:rFonts w:ascii="Cambria Math" w:hAnsi="Cambria Math"/>
+                  <w:i/>
+                  <w:color w:val="000000" w:themeColor="text1"/>
+                  <w:szCs w:val="24"/>
+                </w:rPr>
+              </m:ctrlPr>
+            </m:naryPr>
+            <m:sub>
+              <m:r>
+                <w:rPr>
+                  <w:rFonts w:ascii="Cambria Math" w:hAnsi="Cambria Math"/>
+                  <w:color w:val="000000" w:themeColor="text1"/>
+                  <w:szCs w:val="24"/>
+                </w:rPr>
+                <m:t>i-1</m:t>
+              </m:r>
+            </m:sub>
+            <m:sup>
+              <m:r>
+                <w:rPr>
+                  <w:rFonts w:ascii="Cambria Math" w:hAnsi="Cambria Math"/>
+                  <w:color w:val="000000" w:themeColor="text1"/>
+                  <w:szCs w:val="24"/>
+                </w:rPr>
+                <m:t>n</m:t>
+              </m:r>
+            </m:sup>
+            <m:e>
+              <m:d>
+                <m:dPr>
+                  <m:begChr m:val="|"/>
+                  <m:endChr m:val="|"/>
+                  <m:ctrlPr>
+                    <w:rPr>
+                      <w:rFonts w:ascii="Cambria Math" w:hAnsi="Cambria Math"/>
+                      <w:i/>
+                      <w:color w:val="000000" w:themeColor="text1"/>
+                      <w:szCs w:val="24"/>
+                    </w:rPr>
+                  </m:ctrlPr>
+                </m:dPr>
+                <m:e>
+                  <m:sSub>
+                    <m:sSubPr>
+                      <m:ctrlPr>
+                        <w:rPr>
+                          <w:rFonts w:ascii="Cambria Math" w:hAnsi="Cambria Math"/>
+                          <w:i/>
+                          <w:color w:val="000000" w:themeColor="text1"/>
+                          <w:szCs w:val="24"/>
+                        </w:rPr>
+                      </m:ctrlPr>
+                    </m:sSubPr>
+                    <m:e>
+                      <m:r>
+                        <w:rPr>
+                          <w:rFonts w:ascii="Cambria Math" w:hAnsi="Cambria Math"/>
+                          <w:color w:val="000000" w:themeColor="text1"/>
+                          <w:szCs w:val="24"/>
+                        </w:rPr>
+                        <m:t>x</m:t>
+                      </m:r>
+                    </m:e>
+                    <m:sub>
+                      <m:r>
+                        <w:rPr>
+                          <w:rFonts w:ascii="Cambria Math" w:hAnsi="Cambria Math"/>
+                          <w:color w:val="000000" w:themeColor="text1"/>
+                          <w:szCs w:val="24"/>
+                        </w:rPr>
+                        <m:t>i</m:t>
+                      </m:r>
+                    </m:sub>
+                  </m:sSub>
+                  <m:r>
+                    <w:rPr>
+                      <w:rFonts w:ascii="Cambria Math" w:hAnsi="Cambria Math"/>
+                      <w:color w:val="000000" w:themeColor="text1"/>
+                      <w:szCs w:val="24"/>
+                    </w:rPr>
+                    <m:t>-</m:t>
+                  </m:r>
+                  <m:acc>
+                    <m:accPr>
+                      <m:chr m:val="̅"/>
+                      <m:ctrlPr>
+                        <w:rPr>
+                          <w:rFonts w:ascii="Cambria Math" w:hAnsi="Cambria Math"/>
+                          <w:i/>
+                          <w:color w:val="000000" w:themeColor="text1"/>
+                          <w:szCs w:val="24"/>
+                        </w:rPr>
+                      </m:ctrlPr>
+                    </m:accPr>
+                    <m:e>
+                      <m:r>
+                        <w:rPr>
+                          <w:rFonts w:ascii="Cambria Math" w:hAnsi="Cambria Math"/>
+                          <w:color w:val="000000" w:themeColor="text1"/>
+                          <w:szCs w:val="24"/>
+                        </w:rPr>
+                        <m:t>x</m:t>
+                      </m:r>
+                    </m:e>
+                  </m:acc>
+                </m:e>
+              </m:d>
+            </m:e>
+          </m:nary>
+        </m:oMath>
+      </m:oMathPara>
     </w:p>
     <w:p>
       <w:pPr>
         <w:pStyle w:val="Akapitzlist"/>
         <w:ind w:left="0" w:right="2" w:firstLine="708"/>
-        <w:jc w:val="center"/>
         <w:rPr>
           <w:color w:val="000000" w:themeColor="text1"/>
           <w:szCs w:val="24"/>
         </w:rPr>
       </w:pPr>
-      <w:r>
-        <w:rPr>
-          <w:noProof/>
-        </w:rPr>
-        <w:drawing>
-          <wp:inline distT="0" distB="0" distL="0" distR="0" wp14:anchorId="4D3FBC49" wp14:editId="6AFCE7B6">
-            <wp:extent cx="1259072" cy="561975"/>
-            <wp:effectExtent l="0" t="0" r="0" b="0"/>
-            <wp:docPr id="5" name="Obraz 5"/>
-            <wp:cNvGraphicFramePr>
-              <a:graphicFrameLocks xmlns:a="http://schemas.openxmlformats.org/drawingml/2006/main" noChangeAspect="1"/>
-            </wp:cNvGraphicFramePr>
-            <a:graphic xmlns:a="http://schemas.openxmlformats.org/drawingml/2006/main">
-              <a:graphicData uri="http://schemas.openxmlformats.org/drawingml/2006/picture">
-                <pic:pic xmlns:pic="http://schemas.openxmlformats.org/drawingml/2006/picture">
-                  <pic:nvPicPr>
-                    <pic:cNvPr id="1" name=""/>
-                    <pic:cNvPicPr/>
-                  </pic:nvPicPr>
-                  <pic:blipFill>
-                    <a:blip r:embed="rId10"/>
-                    <a:stretch>
-                      <a:fillRect/>
-                    </a:stretch>
-                  </pic:blipFill>
-                  <pic:spPr>
-                    <a:xfrm>
-                      <a:off x="0" y="0"/>
-                      <a:ext cx="1269062" cy="566434"/>
-                    </a:xfrm>
-                    <a:prstGeom prst="rect">
-                      <a:avLst/>
-                    </a:prstGeom>
-                  </pic:spPr>
-                </pic:pic>
-              </a:graphicData>
-            </a:graphic>
-          </wp:inline>
-        </w:drawing>
-      </w:r>
     </w:p>
     <w:p>
       <w:pPr>
@@ -3080,6 +3675,16 @@
         </w:rPr>
         <w:t>Dla szeregu rozdzielczego:</w:t>
       </w:r>
+    </w:p>
+    <w:p>
+      <w:pPr>
+        <w:pStyle w:val="Akapitzlist"/>
+        <w:ind w:left="0" w:right="2" w:firstLine="708"/>
+        <w:rPr>
+          <w:color w:val="000000" w:themeColor="text1"/>
+          <w:szCs w:val="24"/>
+        </w:rPr>
+      </w:pPr>
     </w:p>
     <w:p>
       <w:pPr>
@@ -3091,46 +3696,220 @@
           <w:szCs w:val="24"/>
         </w:rPr>
       </w:pPr>
-      <w:r>
-        <w:rPr>
-          <w:noProof/>
-        </w:rPr>
-        <w:drawing>
-          <wp:inline distT="0" distB="0" distL="0" distR="0" wp14:anchorId="5B9DFBA5" wp14:editId="07F886C6">
-            <wp:extent cx="1647825" cy="581025"/>
-            <wp:effectExtent l="0" t="0" r="9525" b="9525"/>
-            <wp:docPr id="6" name="Obraz 6"/>
-            <wp:cNvGraphicFramePr>
-              <a:graphicFrameLocks xmlns:a="http://schemas.openxmlformats.org/drawingml/2006/main" noChangeAspect="1"/>
-            </wp:cNvGraphicFramePr>
-            <a:graphic xmlns:a="http://schemas.openxmlformats.org/drawingml/2006/main">
-              <a:graphicData uri="http://schemas.openxmlformats.org/drawingml/2006/picture">
-                <pic:pic xmlns:pic="http://schemas.openxmlformats.org/drawingml/2006/picture">
-                  <pic:nvPicPr>
-                    <pic:cNvPr id="1" name=""/>
-                    <pic:cNvPicPr/>
-                  </pic:nvPicPr>
-                  <pic:blipFill>
-                    <a:blip r:embed="rId11"/>
-                    <a:stretch>
-                      <a:fillRect/>
-                    </a:stretch>
-                  </pic:blipFill>
-                  <pic:spPr>
-                    <a:xfrm>
-                      <a:off x="0" y="0"/>
-                      <a:ext cx="1647825" cy="581025"/>
-                    </a:xfrm>
-                    <a:prstGeom prst="rect">
-                      <a:avLst/>
-                    </a:prstGeom>
-                  </pic:spPr>
-                </pic:pic>
-              </a:graphicData>
-            </a:graphic>
-          </wp:inline>
-        </w:drawing>
-      </w:r>
+      <m:oMathPara>
+        <m:oMathParaPr>
+          <m:jc m:val="center"/>
+        </m:oMathParaPr>
+        <m:oMath>
+          <m:r>
+            <w:rPr>
+              <w:rFonts w:ascii="Cambria Math" w:hAnsi="Cambria Math"/>
+              <w:color w:val="000000" w:themeColor="text1"/>
+              <w:szCs w:val="24"/>
+            </w:rPr>
+            <m:t>d=</m:t>
+          </m:r>
+          <m:f>
+            <m:fPr>
+              <m:ctrlPr>
+                <w:rPr>
+                  <w:rFonts w:ascii="Cambria Math" w:hAnsi="Cambria Math" w:cs="Times New Roman"/>
+                  <w:i/>
+                  <w:color w:val="000000" w:themeColor="text1"/>
+                  <w:szCs w:val="24"/>
+                </w:rPr>
+              </m:ctrlPr>
+            </m:fPr>
+            <m:num>
+              <m:r>
+                <w:rPr>
+                  <w:rFonts w:ascii="Cambria Math" w:hAnsi="Cambria Math"/>
+                  <w:color w:val="000000" w:themeColor="text1"/>
+                  <w:szCs w:val="24"/>
+                </w:rPr>
+                <m:t>1</m:t>
+              </m:r>
+            </m:num>
+            <m:den>
+              <m:r>
+                <w:rPr>
+                  <w:rFonts w:ascii="Cambria Math" w:hAnsi="Cambria Math"/>
+                  <w:color w:val="000000" w:themeColor="text1"/>
+                  <w:szCs w:val="24"/>
+                </w:rPr>
+                <m:t>n</m:t>
+              </m:r>
+            </m:den>
+          </m:f>
+          <m:nary>
+            <m:naryPr>
+              <m:chr m:val="∑"/>
+              <m:limLoc m:val="undOvr"/>
+              <m:grow m:val="1"/>
+              <m:ctrlPr>
+                <w:rPr>
+                  <w:rFonts w:ascii="Cambria Math" w:hAnsi="Cambria Math" w:cs="Times New Roman"/>
+                  <w:i/>
+                  <w:color w:val="000000" w:themeColor="text1"/>
+                  <w:szCs w:val="24"/>
+                </w:rPr>
+              </m:ctrlPr>
+            </m:naryPr>
+            <m:sub>
+              <m:r>
+                <w:rPr>
+                  <w:rFonts w:ascii="Cambria Math" w:hAnsi="Cambria Math"/>
+                  <w:color w:val="000000" w:themeColor="text1"/>
+                  <w:szCs w:val="24"/>
+                </w:rPr>
+                <m:t>i-1</m:t>
+              </m:r>
+            </m:sub>
+            <m:sup>
+              <m:r>
+                <w:rPr>
+                  <w:rFonts w:ascii="Cambria Math" w:hAnsi="Cambria Math"/>
+                  <w:color w:val="000000" w:themeColor="text1"/>
+                  <w:szCs w:val="24"/>
+                </w:rPr>
+                <m:t>n</m:t>
+              </m:r>
+            </m:sup>
+            <m:e>
+              <m:d>
+                <m:dPr>
+                  <m:begChr m:val="|"/>
+                  <m:endChr m:val="|"/>
+                  <m:ctrlPr>
+                    <w:rPr>
+                      <w:rFonts w:ascii="Cambria Math" w:hAnsi="Cambria Math" w:cs="Times New Roman"/>
+                      <w:i/>
+                      <w:color w:val="000000" w:themeColor="text1"/>
+                      <w:szCs w:val="24"/>
+                    </w:rPr>
+                  </m:ctrlPr>
+                </m:dPr>
+                <m:e>
+                  <m:sSub>
+                    <m:sSubPr>
+                      <m:ctrlPr>
+                        <w:rPr>
+                          <w:rFonts w:ascii="Cambria Math" w:hAnsi="Cambria Math" w:cs="Times New Roman"/>
+                          <w:i/>
+                          <w:color w:val="000000" w:themeColor="text1"/>
+                          <w:szCs w:val="24"/>
+                        </w:rPr>
+                      </m:ctrlPr>
+                    </m:sSubPr>
+                    <m:e>
+                      <m:r>
+                        <w:rPr>
+                          <w:rFonts w:ascii="Cambria Math" w:hAnsi="Cambria Math"/>
+                          <w:color w:val="000000" w:themeColor="text1"/>
+                          <w:szCs w:val="24"/>
+                        </w:rPr>
+                        <m:t>x</m:t>
+                      </m:r>
+                    </m:e>
+                    <m:sub>
+                      <m:r>
+                        <w:rPr>
+                          <w:rFonts w:ascii="Cambria Math" w:hAnsi="Cambria Math"/>
+                          <w:color w:val="000000" w:themeColor="text1"/>
+                          <w:szCs w:val="24"/>
+                        </w:rPr>
+                        <m:t>i</m:t>
+                      </m:r>
+                    </m:sub>
+                  </m:sSub>
+                  <m:r>
+                    <w:rPr>
+                      <w:rFonts w:ascii="Cambria Math" w:hAnsi="Cambria Math"/>
+                      <w:color w:val="000000" w:themeColor="text1"/>
+                      <w:szCs w:val="24"/>
+                    </w:rPr>
+                    <m:t>-</m:t>
+                  </m:r>
+                  <m:acc>
+                    <m:accPr>
+                      <m:chr m:val="̅"/>
+                      <m:ctrlPr>
+                        <w:rPr>
+                          <w:rFonts w:ascii="Cambria Math" w:hAnsi="Cambria Math" w:cs="Times New Roman"/>
+                          <w:i/>
+                          <w:color w:val="000000" w:themeColor="text1"/>
+                          <w:szCs w:val="24"/>
+                        </w:rPr>
+                      </m:ctrlPr>
+                    </m:accPr>
+                    <m:e>
+                      <m:r>
+                        <w:rPr>
+                          <w:rFonts w:ascii="Cambria Math" w:hAnsi="Cambria Math"/>
+                          <w:color w:val="000000" w:themeColor="text1"/>
+                          <w:szCs w:val="24"/>
+                        </w:rPr>
+                        <m:t>x</m:t>
+                      </m:r>
+                    </m:e>
+                  </m:acc>
+                </m:e>
+              </m:d>
+              <m:r>
+                <w:rPr>
+                  <w:rFonts w:ascii="Cambria Math" w:hAnsi="Cambria Math" w:cs="Times New Roman"/>
+                  <w:color w:val="000000" w:themeColor="text1"/>
+                  <w:szCs w:val="24"/>
+                </w:rPr>
+                <m:t>*</m:t>
+              </m:r>
+            </m:e>
+          </m:nary>
+          <m:sSub>
+            <m:sSubPr>
+              <m:ctrlPr>
+                <w:rPr>
+                  <w:rFonts w:ascii="Cambria Math" w:hAnsi="Cambria Math" w:cs="Times New Roman"/>
+                  <w:i/>
+                  <w:color w:val="000000" w:themeColor="text1"/>
+                  <w:szCs w:val="24"/>
+                </w:rPr>
+              </m:ctrlPr>
+            </m:sSubPr>
+            <m:e>
+              <m:r>
+                <w:rPr>
+                  <w:rFonts w:ascii="Cambria Math" w:hAnsi="Cambria Math" w:cs="Times New Roman"/>
+                  <w:color w:val="000000" w:themeColor="text1"/>
+                  <w:szCs w:val="24"/>
+                </w:rPr>
+                <m:t>n</m:t>
+              </m:r>
+            </m:e>
+            <m:sub>
+              <m:r>
+                <w:rPr>
+                  <w:rFonts w:ascii="Cambria Math" w:hAnsi="Cambria Math" w:cs="Times New Roman"/>
+                  <w:color w:val="000000" w:themeColor="text1"/>
+                  <w:szCs w:val="24"/>
+                </w:rPr>
+                <m:t>i</m:t>
+              </m:r>
+            </m:sub>
+          </m:sSub>
+        </m:oMath>
+      </m:oMathPara>
+    </w:p>
+    <w:p>
+      <w:pPr>
+        <w:pStyle w:val="Akapitzlist"/>
+        <w:ind w:left="0" w:right="2" w:firstLine="0"/>
+        <w:jc w:val="center"/>
+        <w:rPr>
+          <w:color w:val="000000" w:themeColor="text1"/>
+          <w:szCs w:val="24"/>
+        </w:rPr>
+      </w:pPr>
     </w:p>
     <w:p>
       <w:pPr>
@@ -3187,46 +3966,265 @@
           <w:szCs w:val="24"/>
         </w:rPr>
       </w:pPr>
-      <w:r>
-        <w:rPr>
-          <w:noProof/>
-        </w:rPr>
-        <w:drawing>
-          <wp:inline distT="0" distB="0" distL="0" distR="0" wp14:anchorId="75D884B7" wp14:editId="5128AB6D">
-            <wp:extent cx="2796363" cy="670134"/>
-            <wp:effectExtent l="0" t="0" r="4445" b="0"/>
-            <wp:docPr id="7" name="Obraz 7"/>
-            <wp:cNvGraphicFramePr>
-              <a:graphicFrameLocks xmlns:a="http://schemas.openxmlformats.org/drawingml/2006/main" noChangeAspect="1"/>
-            </wp:cNvGraphicFramePr>
-            <a:graphic xmlns:a="http://schemas.openxmlformats.org/drawingml/2006/main">
-              <a:graphicData uri="http://schemas.openxmlformats.org/drawingml/2006/picture">
-                <pic:pic xmlns:pic="http://schemas.openxmlformats.org/drawingml/2006/picture">
-                  <pic:nvPicPr>
-                    <pic:cNvPr id="1" name=""/>
-                    <pic:cNvPicPr/>
-                  </pic:nvPicPr>
-                  <pic:blipFill>
-                    <a:blip r:embed="rId12"/>
-                    <a:stretch>
-                      <a:fillRect/>
-                    </a:stretch>
-                  </pic:blipFill>
-                  <pic:spPr>
-                    <a:xfrm>
-                      <a:off x="0" y="0"/>
-                      <a:ext cx="2800508" cy="671127"/>
-                    </a:xfrm>
-                    <a:prstGeom prst="rect">
-                      <a:avLst/>
-                    </a:prstGeom>
-                  </pic:spPr>
-                </pic:pic>
-              </a:graphicData>
-            </a:graphic>
-          </wp:inline>
-        </w:drawing>
-      </w:r>
+      <m:oMathPara>
+        <m:oMathParaPr>
+          <m:jc m:val="center"/>
+        </m:oMathParaPr>
+        <m:oMath>
+          <m:r>
+            <w:rPr>
+              <w:rFonts w:ascii="Cambria Math" w:hAnsi="Cambria Math"/>
+              <w:color w:val="000000" w:themeColor="text1"/>
+              <w:szCs w:val="24"/>
+            </w:rPr>
+            <m:t>Q=</m:t>
+          </m:r>
+          <m:f>
+            <m:fPr>
+              <m:ctrlPr>
+                <w:rPr>
+                  <w:rFonts w:ascii="Cambria Math" w:hAnsi="Cambria Math" w:cs="Times New Roman"/>
+                  <w:i/>
+                  <w:color w:val="000000" w:themeColor="text1"/>
+                  <w:szCs w:val="24"/>
+                </w:rPr>
+              </m:ctrlPr>
+            </m:fPr>
+            <m:num>
+              <m:d>
+                <m:dPr>
+                  <m:ctrlPr>
+                    <w:rPr>
+                      <w:rFonts w:ascii="Cambria Math" w:hAnsi="Cambria Math" w:cs="Times New Roman"/>
+                      <w:i/>
+                      <w:color w:val="000000" w:themeColor="text1"/>
+                      <w:szCs w:val="24"/>
+                    </w:rPr>
+                  </m:ctrlPr>
+                </m:dPr>
+                <m:e>
+                  <m:sSub>
+                    <m:sSubPr>
+                      <m:ctrlPr>
+                        <w:rPr>
+                          <w:rFonts w:ascii="Cambria Math" w:hAnsi="Cambria Math" w:cs="Times New Roman"/>
+                          <w:i/>
+                          <w:color w:val="000000" w:themeColor="text1"/>
+                          <w:szCs w:val="24"/>
+                        </w:rPr>
+                      </m:ctrlPr>
+                    </m:sSubPr>
+                    <m:e>
+                      <m:r>
+                        <w:rPr>
+                          <w:rFonts w:ascii="Cambria Math" w:hAnsi="Cambria Math"/>
+                          <w:color w:val="000000" w:themeColor="text1"/>
+                          <w:szCs w:val="24"/>
+                        </w:rPr>
+                        <m:t>Q</m:t>
+                      </m:r>
+                    </m:e>
+                    <m:sub>
+                      <m:r>
+                        <w:rPr>
+                          <w:rFonts w:ascii="Cambria Math" w:hAnsi="Cambria Math"/>
+                          <w:color w:val="000000" w:themeColor="text1"/>
+                          <w:szCs w:val="24"/>
+                        </w:rPr>
+                        <m:t>3</m:t>
+                      </m:r>
+                    </m:sub>
+                  </m:sSub>
+                  <m:r>
+                    <w:rPr>
+                      <w:rFonts w:ascii="Cambria Math" w:hAnsi="Cambria Math"/>
+                      <w:color w:val="000000" w:themeColor="text1"/>
+                      <w:szCs w:val="24"/>
+                    </w:rPr>
+                    <m:t>-Mⅇ</m:t>
+                  </m:r>
+                </m:e>
+              </m:d>
+              <m:r>
+                <w:rPr>
+                  <w:rFonts w:ascii="Cambria Math" w:hAnsi="Cambria Math"/>
+                  <w:color w:val="000000" w:themeColor="text1"/>
+                  <w:szCs w:val="24"/>
+                </w:rPr>
+                <m:t>+</m:t>
+              </m:r>
+              <m:d>
+                <m:dPr>
+                  <m:ctrlPr>
+                    <w:rPr>
+                      <w:rFonts w:ascii="Cambria Math" w:hAnsi="Cambria Math" w:cs="Times New Roman"/>
+                      <w:i/>
+                      <w:color w:val="000000" w:themeColor="text1"/>
+                      <w:szCs w:val="24"/>
+                    </w:rPr>
+                  </m:ctrlPr>
+                </m:dPr>
+                <m:e>
+                  <m:r>
+                    <w:rPr>
+                      <w:rFonts w:ascii="Cambria Math" w:hAnsi="Cambria Math"/>
+                      <w:color w:val="000000" w:themeColor="text1"/>
+                      <w:szCs w:val="24"/>
+                    </w:rPr>
+                    <m:t>Mⅇ-</m:t>
+                  </m:r>
+                  <m:sSub>
+                    <m:sSubPr>
+                      <m:ctrlPr>
+                        <w:rPr>
+                          <w:rFonts w:ascii="Cambria Math" w:hAnsi="Cambria Math" w:cs="Times New Roman"/>
+                          <w:i/>
+                          <w:color w:val="000000" w:themeColor="text1"/>
+                          <w:szCs w:val="24"/>
+                        </w:rPr>
+                      </m:ctrlPr>
+                    </m:sSubPr>
+                    <m:e>
+                      <m:r>
+                        <w:rPr>
+                          <w:rFonts w:ascii="Cambria Math" w:hAnsi="Cambria Math"/>
+                          <w:color w:val="000000" w:themeColor="text1"/>
+                          <w:szCs w:val="24"/>
+                        </w:rPr>
+                        <m:t>Q</m:t>
+                      </m:r>
+                    </m:e>
+                    <m:sub>
+                      <m:r>
+                        <w:rPr>
+                          <w:rFonts w:ascii="Cambria Math" w:hAnsi="Cambria Math"/>
+                          <w:color w:val="000000" w:themeColor="text1"/>
+                          <w:szCs w:val="24"/>
+                        </w:rPr>
+                        <m:t>1</m:t>
+                      </m:r>
+                    </m:sub>
+                  </m:sSub>
+                </m:e>
+              </m:d>
+            </m:num>
+            <m:den>
+              <m:r>
+                <w:rPr>
+                  <w:rFonts w:ascii="Cambria Math" w:hAnsi="Cambria Math"/>
+                  <w:color w:val="000000" w:themeColor="text1"/>
+                  <w:szCs w:val="24"/>
+                </w:rPr>
+                <m:t>2</m:t>
+              </m:r>
+            </m:den>
+          </m:f>
+          <m:r>
+            <w:rPr>
+              <w:rFonts w:ascii="Cambria Math" w:hAnsi="Cambria Math"/>
+              <w:color w:val="000000" w:themeColor="text1"/>
+              <w:szCs w:val="24"/>
+            </w:rPr>
+            <m:t>=</m:t>
+          </m:r>
+          <m:f>
+            <m:fPr>
+              <m:ctrlPr>
+                <w:rPr>
+                  <w:rFonts w:ascii="Cambria Math" w:hAnsi="Cambria Math" w:cs="Times New Roman"/>
+                  <w:i/>
+                  <w:color w:val="000000" w:themeColor="text1"/>
+                  <w:szCs w:val="24"/>
+                </w:rPr>
+              </m:ctrlPr>
+            </m:fPr>
+            <m:num>
+              <m:sSub>
+                <m:sSubPr>
+                  <m:ctrlPr>
+                    <w:rPr>
+                      <w:rFonts w:ascii="Cambria Math" w:hAnsi="Cambria Math" w:cs="Times New Roman"/>
+                      <w:i/>
+                      <w:color w:val="000000" w:themeColor="text1"/>
+                      <w:szCs w:val="24"/>
+                    </w:rPr>
+                  </m:ctrlPr>
+                </m:sSubPr>
+                <m:e>
+                  <m:r>
+                    <w:rPr>
+                      <w:rFonts w:ascii="Cambria Math" w:hAnsi="Cambria Math"/>
+                      <w:color w:val="000000" w:themeColor="text1"/>
+                      <w:szCs w:val="24"/>
+                    </w:rPr>
+                    <m:t>Q</m:t>
+                  </m:r>
+                </m:e>
+                <m:sub>
+                  <m:r>
+                    <w:rPr>
+                      <w:rFonts w:ascii="Cambria Math" w:hAnsi="Cambria Math"/>
+                      <w:color w:val="000000" w:themeColor="text1"/>
+                      <w:szCs w:val="24"/>
+                    </w:rPr>
+                    <m:t>3</m:t>
+                  </m:r>
+                </m:sub>
+              </m:sSub>
+              <m:r>
+                <w:rPr>
+                  <w:rFonts w:ascii="Cambria Math" w:hAnsi="Cambria Math"/>
+                  <w:color w:val="000000" w:themeColor="text1"/>
+                  <w:szCs w:val="24"/>
+                </w:rPr>
+                <m:t>-</m:t>
+              </m:r>
+              <m:sSub>
+                <m:sSubPr>
+                  <m:ctrlPr>
+                    <w:rPr>
+                      <w:rFonts w:ascii="Cambria Math" w:hAnsi="Cambria Math" w:cs="Times New Roman"/>
+                      <w:i/>
+                      <w:color w:val="000000" w:themeColor="text1"/>
+                      <w:szCs w:val="24"/>
+                    </w:rPr>
+                  </m:ctrlPr>
+                </m:sSubPr>
+                <m:e>
+                  <m:r>
+                    <w:rPr>
+                      <w:rFonts w:ascii="Cambria Math" w:hAnsi="Cambria Math"/>
+                      <w:color w:val="000000" w:themeColor="text1"/>
+                      <w:szCs w:val="24"/>
+                    </w:rPr>
+                    <m:t>Q</m:t>
+                  </m:r>
+                </m:e>
+                <m:sub>
+                  <m:r>
+                    <w:rPr>
+                      <w:rFonts w:ascii="Cambria Math" w:hAnsi="Cambria Math"/>
+                      <w:color w:val="000000" w:themeColor="text1"/>
+                      <w:szCs w:val="24"/>
+                    </w:rPr>
+                    <m:t>1</m:t>
+                  </m:r>
+                </m:sub>
+              </m:sSub>
+            </m:num>
+            <m:den>
+              <m:r>
+                <w:rPr>
+                  <w:rFonts w:ascii="Cambria Math" w:hAnsi="Cambria Math"/>
+                  <w:color w:val="000000" w:themeColor="text1"/>
+                  <w:szCs w:val="24"/>
+                </w:rPr>
+                <m:t>2</m:t>
+              </m:r>
+            </m:den>
+          </m:f>
+        </m:oMath>
+      </m:oMathPara>
     </w:p>
     <w:p>
       <w:pPr>
@@ -3626,12 +4624,21 @@
           <w:szCs w:val="24"/>
         </w:rPr>
       </w:pPr>
+      <w:proofErr w:type="spellStart"/>
       <w:r>
         <w:rPr>
           <w:color w:val="000000" w:themeColor="text1"/>
           <w:szCs w:val="24"/>
         </w:rPr>
-        <w:t xml:space="preserve">Kurtoza: </w:t>
+        <w:t>Kurtoza</w:t>
+      </w:r>
+      <w:proofErr w:type="spellEnd"/>
+      <w:r>
+        <w:rPr>
+          <w:color w:val="000000" w:themeColor="text1"/>
+          <w:szCs w:val="24"/>
+        </w:rPr>
+        <w:t xml:space="preserve">: </w:t>
       </w:r>
     </w:p>
     <w:p>
@@ -3836,12 +4843,21 @@
           <w:szCs w:val="24"/>
         </w:rPr>
       </w:pPr>
+      <w:proofErr w:type="spellStart"/>
       <w:r>
         <w:rPr>
           <w:color w:val="000000" w:themeColor="text1"/>
           <w:szCs w:val="24"/>
         </w:rPr>
-        <w:t>Excess:</w:t>
+        <w:t>Excess</w:t>
+      </w:r>
+      <w:proofErr w:type="spellEnd"/>
+      <w:r>
+        <w:rPr>
+          <w:color w:val="000000" w:themeColor="text1"/>
+          <w:szCs w:val="24"/>
+        </w:rPr>
+        <w:t>:</w:t>
       </w:r>
     </w:p>
     <w:p>
@@ -3898,15 +4914,24 @@
           <w:color w:val="000000" w:themeColor="text1"/>
           <w:szCs w:val="24"/>
         </w:rPr>
-        <w:t xml:space="preserve"> kwantyl</w:t>
-      </w:r>
+        <w:t xml:space="preserve"> </w:t>
+      </w:r>
+      <w:proofErr w:type="spellStart"/>
       <w:r>
         <w:rPr>
           <w:color w:val="000000" w:themeColor="text1"/>
           <w:szCs w:val="24"/>
         </w:rPr>
+        <w:t>kwantyl</w:t>
+      </w:r>
+      <w:r>
+        <w:rPr>
+          <w:color w:val="000000" w:themeColor="text1"/>
+          <w:szCs w:val="24"/>
+        </w:rPr>
         <w:t>u</w:t>
       </w:r>
+      <w:proofErr w:type="spellEnd"/>
       <w:r>
         <w:rPr>
           <w:color w:val="000000" w:themeColor="text1"/>
@@ -4155,7 +5180,23 @@
           <w:sz w:val="18"/>
           <w:szCs w:val="18"/>
         </w:rPr>
-        <w:t xml:space="preserve"> dolna wartość przedziału kwantyla.</w:t>
+        <w:t xml:space="preserve"> dolna wartość przedziału </w:t>
+      </w:r>
+      <w:proofErr w:type="spellStart"/>
+      <w:r>
+        <w:rPr>
+          <w:sz w:val="18"/>
+          <w:szCs w:val="18"/>
+        </w:rPr>
+        <w:t>kwantyla</w:t>
+      </w:r>
+      <w:proofErr w:type="spellEnd"/>
+      <w:r>
+        <w:rPr>
+          <w:sz w:val="18"/>
+          <w:szCs w:val="18"/>
+        </w:rPr>
+        <w:t>.</w:t>
       </w:r>
     </w:p>
     <w:p>
@@ -4171,12 +5212,37 @@
           <w:szCs w:val="18"/>
         </w:rPr>
       </w:pPr>
+      <w:proofErr w:type="spellStart"/>
       <w:r>
         <w:rPr>
           <w:sz w:val="18"/>
           <w:szCs w:val="18"/>
         </w:rPr>
-        <w:t>poz.Q – pozycja kwantyla.</w:t>
+        <w:t>poz.Q</w:t>
+      </w:r>
+      <w:proofErr w:type="spellEnd"/>
+      <w:r>
+        <w:rPr>
+          <w:sz w:val="18"/>
+          <w:szCs w:val="18"/>
+        </w:rPr>
+        <w:t xml:space="preserve"> – pozycja </w:t>
+      </w:r>
+      <w:proofErr w:type="spellStart"/>
+      <w:r>
+        <w:rPr>
+          <w:sz w:val="18"/>
+          <w:szCs w:val="18"/>
+        </w:rPr>
+        <w:t>kwantyla</w:t>
+      </w:r>
+      <w:proofErr w:type="spellEnd"/>
+      <w:r>
+        <w:rPr>
+          <w:sz w:val="18"/>
+          <w:szCs w:val="18"/>
+        </w:rPr>
+        <w:t>.</w:t>
       </w:r>
     </w:p>
     <w:p>
@@ -4212,7 +5278,23 @@
           <w:sz w:val="18"/>
           <w:szCs w:val="18"/>
         </w:rPr>
-        <w:t xml:space="preserve"> – liczebność skumulowana przedziału poprzedzającego przedział kwantyla.</w:t>
+        <w:t xml:space="preserve"> – liczebność skumulowana przedziału poprzedzającego przedział </w:t>
+      </w:r>
+      <w:proofErr w:type="spellStart"/>
+      <w:r>
+        <w:rPr>
+          <w:sz w:val="18"/>
+          <w:szCs w:val="18"/>
+        </w:rPr>
+        <w:t>kwantyla</w:t>
+      </w:r>
+      <w:proofErr w:type="spellEnd"/>
+      <w:r>
+        <w:rPr>
+          <w:sz w:val="18"/>
+          <w:szCs w:val="18"/>
+        </w:rPr>
+        <w:t>.</w:t>
       </w:r>
     </w:p>
     <w:p>
@@ -4248,7 +5330,23 @@
           <w:sz w:val="18"/>
           <w:szCs w:val="18"/>
         </w:rPr>
-        <w:t xml:space="preserve"> – rozpiętość przedziału kwantyla.</w:t>
+        <w:t xml:space="preserve"> – rozpiętość przedziału </w:t>
+      </w:r>
+      <w:proofErr w:type="spellStart"/>
+      <w:r>
+        <w:rPr>
+          <w:sz w:val="18"/>
+          <w:szCs w:val="18"/>
+        </w:rPr>
+        <w:t>kwantyla</w:t>
+      </w:r>
+      <w:proofErr w:type="spellEnd"/>
+      <w:r>
+        <w:rPr>
+          <w:sz w:val="18"/>
+          <w:szCs w:val="18"/>
+        </w:rPr>
+        <w:t>.</w:t>
       </w:r>
     </w:p>
     <w:p>
@@ -4284,7 +5382,23 @@
           <w:sz w:val="18"/>
           <w:szCs w:val="18"/>
         </w:rPr>
-        <w:t xml:space="preserve"> – liczebność przedziału kwantyla.</w:t>
+        <w:t xml:space="preserve"> – liczebność przedziału </w:t>
+      </w:r>
+      <w:proofErr w:type="spellStart"/>
+      <w:r>
+        <w:rPr>
+          <w:sz w:val="18"/>
+          <w:szCs w:val="18"/>
+        </w:rPr>
+        <w:t>kwantyla</w:t>
+      </w:r>
+      <w:proofErr w:type="spellEnd"/>
+      <w:r>
+        <w:rPr>
+          <w:sz w:val="18"/>
+          <w:szCs w:val="18"/>
+        </w:rPr>
+        <w:t>.</w:t>
       </w:r>
     </w:p>
     <w:p>
@@ -4768,12 +5882,21 @@
                 <w:szCs w:val="24"/>
               </w:rPr>
             </w:pPr>
+            <w:proofErr w:type="spellStart"/>
             <w:r>
               <w:rPr>
                 <w:color w:val="000000" w:themeColor="text1"/>
                 <w:szCs w:val="24"/>
               </w:rPr>
-              <w:t>Kwartyl 0.25</w:t>
+              <w:t>Kwartyl</w:t>
+            </w:r>
+            <w:proofErr w:type="spellEnd"/>
+            <w:r>
+              <w:rPr>
+                <w:color w:val="000000" w:themeColor="text1"/>
+                <w:szCs w:val="24"/>
+              </w:rPr>
+              <w:t xml:space="preserve"> 0.25</w:t>
             </w:r>
             <w:r>
               <w:rPr>
@@ -4856,12 +5979,21 @@
                 <w:szCs w:val="24"/>
               </w:rPr>
             </w:pPr>
+            <w:proofErr w:type="spellStart"/>
             <w:r>
               <w:rPr>
                 <w:color w:val="000000" w:themeColor="text1"/>
                 <w:szCs w:val="24"/>
               </w:rPr>
-              <w:t>Kwartyl 0.75:</w:t>
+              <w:t>Kwartyl</w:t>
+            </w:r>
+            <w:proofErr w:type="spellEnd"/>
+            <w:r>
+              <w:rPr>
+                <w:color w:val="000000" w:themeColor="text1"/>
+                <w:szCs w:val="24"/>
+              </w:rPr>
+              <w:t xml:space="preserve"> 0.75:</w:t>
             </w:r>
           </w:p>
         </w:tc>
@@ -5189,7 +6321,23 @@
                 <w:color w:val="000000" w:themeColor="text1"/>
                 <w:szCs w:val="24"/>
               </w:rPr>
-              <w:t>Rozstęp międzyćwiartkowy:</w:t>
+              <w:t xml:space="preserve">Rozstęp </w:t>
+            </w:r>
+            <w:proofErr w:type="spellStart"/>
+            <w:r>
+              <w:rPr>
+                <w:color w:val="000000" w:themeColor="text1"/>
+                <w:szCs w:val="24"/>
+              </w:rPr>
+              <w:t>międzyćwiartkowy</w:t>
+            </w:r>
+            <w:proofErr w:type="spellEnd"/>
+            <w:r>
+              <w:rPr>
+                <w:color w:val="000000" w:themeColor="text1"/>
+                <w:szCs w:val="24"/>
+              </w:rPr>
+              <w:t>:</w:t>
             </w:r>
           </w:p>
         </w:tc>
@@ -5850,12 +6998,21 @@
                 <w:szCs w:val="24"/>
               </w:rPr>
             </w:pPr>
+            <w:proofErr w:type="spellStart"/>
             <w:r>
               <w:rPr>
                 <w:color w:val="000000" w:themeColor="text1"/>
                 <w:szCs w:val="24"/>
               </w:rPr>
-              <w:t>Kurtoza:</w:t>
+              <w:t>Kurtoza</w:t>
+            </w:r>
+            <w:proofErr w:type="spellEnd"/>
+            <w:r>
+              <w:rPr>
+                <w:color w:val="000000" w:themeColor="text1"/>
+                <w:szCs w:val="24"/>
+              </w:rPr>
+              <w:t>:</w:t>
             </w:r>
           </w:p>
         </w:tc>
@@ -5928,6 +7085,7 @@
                 <w:szCs w:val="24"/>
               </w:rPr>
             </w:pPr>
+            <w:proofErr w:type="spellStart"/>
             <w:r>
               <w:rPr>
                 <w:color w:val="000000" w:themeColor="text1"/>
@@ -5935,6 +7093,7 @@
               </w:rPr>
               <w:t>Excess</w:t>
             </w:r>
+            <w:proofErr w:type="spellEnd"/>
           </w:p>
         </w:tc>
         <w:tc>
@@ -6369,11 +7528,19 @@
                 <w:color w:val="000000" w:themeColor="text1"/>
               </w:rPr>
             </w:pPr>
-            <w:r>
-              <w:rPr>
-                <w:color w:val="000000" w:themeColor="text1"/>
-              </w:rPr>
-              <w:t>Kwartyl 0.25</w:t>
+            <w:proofErr w:type="spellStart"/>
+            <w:r>
+              <w:rPr>
+                <w:color w:val="000000" w:themeColor="text1"/>
+              </w:rPr>
+              <w:t>Kwartyl</w:t>
+            </w:r>
+            <w:proofErr w:type="spellEnd"/>
+            <w:r>
+              <w:rPr>
+                <w:color w:val="000000" w:themeColor="text1"/>
+              </w:rPr>
+              <w:t xml:space="preserve"> 0.25</w:t>
             </w:r>
             <w:r>
               <w:rPr>
@@ -6447,11 +7614,19 @@
                 <w:color w:val="000000" w:themeColor="text1"/>
               </w:rPr>
             </w:pPr>
-            <w:r>
-              <w:rPr>
-                <w:color w:val="000000" w:themeColor="text1"/>
-              </w:rPr>
-              <w:t>Kwartyl 0.75:</w:t>
+            <w:proofErr w:type="spellStart"/>
+            <w:r>
+              <w:rPr>
+                <w:color w:val="000000" w:themeColor="text1"/>
+              </w:rPr>
+              <w:t>Kwartyl</w:t>
+            </w:r>
+            <w:proofErr w:type="spellEnd"/>
+            <w:r>
+              <w:rPr>
+                <w:color w:val="000000" w:themeColor="text1"/>
+              </w:rPr>
+              <w:t xml:space="preserve"> 0.75:</w:t>
             </w:r>
           </w:p>
         </w:tc>
@@ -6736,7 +7911,21 @@
               <w:rPr>
                 <w:color w:val="000000" w:themeColor="text1"/>
               </w:rPr>
-              <w:t>Rozstęp międzyćwiartkowy:</w:t>
+              <w:t xml:space="preserve">Rozstęp </w:t>
+            </w:r>
+            <w:proofErr w:type="spellStart"/>
+            <w:r>
+              <w:rPr>
+                <w:color w:val="000000" w:themeColor="text1"/>
+              </w:rPr>
+              <w:t>międzyćwiartkowy</w:t>
+            </w:r>
+            <w:proofErr w:type="spellEnd"/>
+            <w:r>
+              <w:rPr>
+                <w:color w:val="000000" w:themeColor="text1"/>
+              </w:rPr>
+              <w:t>:</w:t>
             </w:r>
           </w:p>
         </w:tc>
@@ -7310,11 +8499,19 @@
                 <w:color w:val="000000" w:themeColor="text1"/>
               </w:rPr>
             </w:pPr>
-            <w:r>
-              <w:rPr>
-                <w:color w:val="000000" w:themeColor="text1"/>
-              </w:rPr>
-              <w:t>Kurtoza:</w:t>
+            <w:proofErr w:type="spellStart"/>
+            <w:r>
+              <w:rPr>
+                <w:color w:val="000000" w:themeColor="text1"/>
+              </w:rPr>
+              <w:t>Kurtoza</w:t>
+            </w:r>
+            <w:proofErr w:type="spellEnd"/>
+            <w:r>
+              <w:rPr>
+                <w:color w:val="000000" w:themeColor="text1"/>
+              </w:rPr>
+              <w:t>:</w:t>
             </w:r>
           </w:p>
         </w:tc>
@@ -7379,12 +8576,14 @@
                 <w:color w:val="000000" w:themeColor="text1"/>
               </w:rPr>
             </w:pPr>
+            <w:proofErr w:type="spellStart"/>
             <w:r>
               <w:rPr>
                 <w:color w:val="000000" w:themeColor="text1"/>
               </w:rPr>
               <w:t>Excess</w:t>
             </w:r>
+            <w:proofErr w:type="spellEnd"/>
           </w:p>
         </w:tc>
         <w:tc>
@@ -7438,8 +8637,6 @@
           <w:color w:val="000000" w:themeColor="text1"/>
         </w:rPr>
       </w:pPr>
-      <w:bookmarkStart w:id="0" w:name="_GoBack"/>
-      <w:bookmarkEnd w:id="0"/>
     </w:p>
     <w:p>
       <w:pPr>
@@ -7485,7 +8682,7 @@
                     <pic:cNvPicPr/>
                   </pic:nvPicPr>
                   <pic:blipFill rotWithShape="1">
-                    <a:blip r:embed="rId13">
+                    <a:blip r:embed="rId9">
                       <a:extLst>
                         <a:ext uri="{28A0092B-C50C-407E-A947-70E740481C1C}">
                           <a14:useLocalDpi xmlns:a14="http://schemas.microsoft.com/office/drawing/2010/main" val="0"/>
@@ -7583,7 +8780,7 @@
                     <pic:cNvPicPr/>
                   </pic:nvPicPr>
                   <pic:blipFill>
-                    <a:blip r:embed="rId14">
+                    <a:blip r:embed="rId10">
                       <a:extLst>
                         <a:ext uri="{28A0092B-C50C-407E-A947-70E740481C1C}">
                           <a14:useLocalDpi xmlns:a14="http://schemas.microsoft.com/office/drawing/2010/main" val="0"/>
@@ -7637,7 +8834,15 @@
         <w:ind w:left="0" w:right="2" w:firstLine="0"/>
       </w:pPr>
       <w:r>
-        <w:t>Sprawdzić, czy wydajności pracy przy produkcji elementu mają rozkład normalny (test zgodności Kołmogorowa-Lillieforsa, współczynnik ufności 0,95).</w:t>
+        <w:t xml:space="preserve">Sprawdzić, czy wydajności pracy przy produkcji elementu mają rozkład normalny (test zgodności </w:t>
+      </w:r>
+      <w:proofErr w:type="spellStart"/>
+      <w:r>
+        <w:t>Kołmogorowa-Lillieforsa</w:t>
+      </w:r>
+      <w:proofErr w:type="spellEnd"/>
+      <w:r>
+        <w:t>, współczynnik ufności 0,95).</w:t>
       </w:r>
     </w:p>
     <w:p>
@@ -7659,7 +8864,39 @@
           <w:szCs w:val="21"/>
           <w:shd w:val="clear" w:color="auto" w:fill="FFFFFF"/>
         </w:rPr>
-        <w:t>Tablica rozkładu wartości dla testu Kołmogorowa-Smirnowa z poprawką Lillieforsa:</w:t>
+        <w:t>Tablica rozkładu wartości dla testu </w:t>
+      </w:r>
+      <w:proofErr w:type="spellStart"/>
+      <w:r>
+        <w:rPr>
+          <w:szCs w:val="21"/>
+          <w:shd w:val="clear" w:color="auto" w:fill="FFFFFF"/>
+        </w:rPr>
+        <w:t>Kołmogorowa-Smirnowa</w:t>
+      </w:r>
+      <w:proofErr w:type="spellEnd"/>
+      <w:r>
+        <w:rPr>
+          <w:szCs w:val="21"/>
+          <w:shd w:val="clear" w:color="auto" w:fill="FFFFFF"/>
+        </w:rPr>
+        <w:t xml:space="preserve"> z poprawką </w:t>
+      </w:r>
+      <w:proofErr w:type="spellStart"/>
+      <w:r>
+        <w:rPr>
+          <w:szCs w:val="21"/>
+          <w:shd w:val="clear" w:color="auto" w:fill="FFFFFF"/>
+        </w:rPr>
+        <w:t>Lillieforsa</w:t>
+      </w:r>
+      <w:proofErr w:type="spellEnd"/>
+      <w:r>
+        <w:rPr>
+          <w:szCs w:val="21"/>
+          <w:shd w:val="clear" w:color="auto" w:fill="FFFFFF"/>
+        </w:rPr>
+        <w:t>:</w:t>
       </w:r>
     </w:p>
     <w:p>
@@ -11985,7 +13222,19 @@
         <w:ind w:left="0" w:firstLine="0"/>
       </w:pPr>
       <w:r>
-        <w:t>Porównujemy otrzymane wartości D z wartościami k uzyskanymi z tabeli – pogrubione, w czerwonych ramkach.</w:t>
+        <w:t xml:space="preserve">Porównujemy otrzymane wartości D z wartościami k uzyskanymi z tabeli – pogrubione, </w:t>
+      </w:r>
+      <w:r>
+        <w:br/>
+      </w:r>
+      <w:r>
+        <w:t>w</w:t>
+      </w:r>
+      <w:r>
+        <w:t xml:space="preserve"> </w:t>
+      </w:r>
+      <w:r>
+        <w:t>czerwonych ramkach.</w:t>
       </w:r>
     </w:p>
     <w:p>
@@ -12023,7 +13272,7 @@
                     <pic:cNvPicPr/>
                   </pic:nvPicPr>
                   <pic:blipFill rotWithShape="1">
-                    <a:blip r:embed="rId15"/>
+                    <a:blip r:embed="rId11"/>
                     <a:srcRect b="3013"/>
                     <a:stretch/>
                   </pic:blipFill>
@@ -12157,7 +13406,7 @@
                     <pic:cNvPicPr/>
                   </pic:nvPicPr>
                   <pic:blipFill>
-                    <a:blip r:embed="rId16"/>
+                    <a:blip r:embed="rId12"/>
                     <a:stretch>
                       <a:fillRect/>
                     </a:stretch>
@@ -12234,14 +13483,24 @@
         </w:numPr>
         <w:jc w:val="left"/>
       </w:pPr>
-      <w:r>
-        <w:t xml:space="preserve">sd(stara) – aby otrzymać </w:t>
-      </w:r>
+      <w:proofErr w:type="spellStart"/>
+      <w:r>
+        <w:t>sd</w:t>
+      </w:r>
+      <w:proofErr w:type="spellEnd"/>
+      <w:r>
+        <w:t xml:space="preserve">(stara) – aby otrzymać </w:t>
+      </w:r>
+      <w:proofErr w:type="spellStart"/>
       <w:r>
         <w:t>pró</w:t>
       </w:r>
       <w:r>
-        <w:t>bkowe oszacowanie odchylenia standardowego</w:t>
+        <w:t>bkowe</w:t>
+      </w:r>
+      <w:proofErr w:type="spellEnd"/>
+      <w:r>
+        <w:t xml:space="preserve"> oszacowanie odchylenia standardowego</w:t>
       </w:r>
     </w:p>
     <w:p>
@@ -12253,8 +13512,13 @@
         </w:numPr>
         <w:jc w:val="left"/>
       </w:pPr>
-      <w:r>
-        <w:t>qt(0.975,n-1) – aby otrzymać wartość z tablic t-Studenta dla współczynnika ufności równego 95% przy n-1 stopniach swobody</w:t>
+      <w:proofErr w:type="spellStart"/>
+      <w:r>
+        <w:t>qt</w:t>
+      </w:r>
+      <w:proofErr w:type="spellEnd"/>
+      <w:r>
+        <w:t>(0.975,n-1) – aby otrzymać wartość z tablic t-Studenta dla współczynnika ufności równego 95% przy n-1 stopniach swobody</w:t>
       </w:r>
     </w:p>
     <w:p>
@@ -12266,8 +13530,13 @@
         </w:numPr>
         <w:jc w:val="left"/>
       </w:pPr>
-      <w:r>
-        <w:t>mean(stara) – aby otrzymać średnią wszystkich wartości zawartych w podanych danych</w:t>
+      <w:proofErr w:type="spellStart"/>
+      <w:r>
+        <w:t>mean</w:t>
+      </w:r>
+      <w:proofErr w:type="spellEnd"/>
+      <w:r>
+        <w:t>(stara) – aby otrzymać średnią wszystkich wartości zawartych w podanych danych</w:t>
       </w:r>
     </w:p>
     <w:p>
@@ -12378,13 +13647,68 @@
         <w:jc w:val="left"/>
         <w:rPr>
           <w:rFonts w:asciiTheme="minorHAnsi" w:hAnsiTheme="minorHAnsi" w:cstheme="minorHAnsi"/>
+          <w:sz w:val="18"/>
+          <w:szCs w:val="16"/>
         </w:rPr>
       </w:pPr>
       <w:r>
         <w:rPr>
           <w:rFonts w:asciiTheme="minorHAnsi" w:hAnsiTheme="minorHAnsi" w:cstheme="minorHAnsi"/>
-        </w:rPr>
-        <w:t>gdzie d to bezwzględny błąd szacunku.</w:t>
+          <w:sz w:val="18"/>
+          <w:szCs w:val="16"/>
+        </w:rPr>
+        <w:t>G</w:t>
+      </w:r>
+      <w:r>
+        <w:rPr>
+          <w:rFonts w:asciiTheme="minorHAnsi" w:hAnsiTheme="minorHAnsi" w:cstheme="minorHAnsi"/>
+          <w:sz w:val="18"/>
+          <w:szCs w:val="16"/>
+        </w:rPr>
+        <w:t>dzie</w:t>
+      </w:r>
+      <w:r>
+        <w:rPr>
+          <w:rFonts w:asciiTheme="minorHAnsi" w:hAnsiTheme="minorHAnsi" w:cstheme="minorHAnsi"/>
+          <w:sz w:val="18"/>
+          <w:szCs w:val="16"/>
+        </w:rPr>
+        <w:t>:</w:t>
+      </w:r>
+    </w:p>
+    <w:p>
+      <w:pPr>
+        <w:ind w:left="0" w:firstLine="0"/>
+        <w:jc w:val="left"/>
+        <w:rPr>
+          <w:rFonts w:asciiTheme="minorHAnsi" w:hAnsiTheme="minorHAnsi" w:cstheme="minorHAnsi"/>
+          <w:sz w:val="18"/>
+          <w:szCs w:val="16"/>
+        </w:rPr>
+      </w:pPr>
+      <w:r>
+        <w:rPr>
+          <w:rFonts w:asciiTheme="minorHAnsi" w:hAnsiTheme="minorHAnsi" w:cstheme="minorHAnsi"/>
+          <w:sz w:val="18"/>
+          <w:szCs w:val="16"/>
+        </w:rPr>
+        <w:t xml:space="preserve"> d </w:t>
+      </w:r>
+      <w:r>
+        <w:rPr>
+          <w:rFonts w:asciiTheme="minorHAnsi" w:hAnsiTheme="minorHAnsi" w:cstheme="minorHAnsi"/>
+          <w:sz w:val="18"/>
+          <w:szCs w:val="16"/>
+        </w:rPr>
+        <w:t xml:space="preserve">- </w:t>
+      </w:r>
+      <w:r>
+        <w:rPr>
+          <w:rFonts w:asciiTheme="minorHAnsi" w:hAnsiTheme="minorHAnsi" w:cstheme="minorHAnsi"/>
+          <w:sz w:val="18"/>
+          <w:szCs w:val="16"/>
+        </w:rPr>
+        <w:t>bezwzględny błąd szacunku.</w:t>
       </w:r>
     </w:p>
     <w:p>
@@ -12448,7 +13772,7 @@
                     <pic:cNvPicPr/>
                   </pic:nvPicPr>
                   <pic:blipFill>
-                    <a:blip r:embed="rId17">
+                    <a:blip r:embed="rId13">
                       <a:extLst>
                         <a:ext uri="{28A0092B-C50C-407E-A947-70E740481C1C}">
                           <a14:useLocalDpi xmlns:a14="http://schemas.microsoft.com/office/drawing/2010/main" val="0"/>
@@ -12535,7 +13859,7 @@
         <w:rPr>
           <w:noProof/>
         </w:rPr>
-        <w:t xml:space="preserve">Oszacować przedziałowo (współczynnik ufności 95) odchylenie standardowe wydajności pracy produkcji elementu w nowej hali. Obliczyć  względną precyzję oszacowania i sprawdzić, czy mamy podstawy do uogólnienia otrzymanego przedziału ufności na całą populację wydajności pracy przy produkcji elementu w starej hali. </w:t>
+        <w:t xml:space="preserve">Oszacować przedziałowo (współczynnik ufności 95) odchylenie standardowe wydajności pracy produkcji elementu w nowej hali. Obliczyć względną precyzję oszacowania i sprawdzić, czy mamy podstawy do uogólnienia otrzymanego przedziału ufności na całą populację wydajności pracy przy produkcji elementu w starej hali. </w:t>
       </w:r>
     </w:p>
     <w:p>
@@ -12691,7 +14015,15 @@
         <w:ind w:left="0" w:firstLine="0"/>
       </w:pPr>
       <w:r>
-        <w:t>Wariancja próbkowa:</w:t>
+        <w:t xml:space="preserve">Wariancja </w:t>
+      </w:r>
+      <w:proofErr w:type="spellStart"/>
+      <w:r>
+        <w:t>próbkowa</w:t>
+      </w:r>
+      <w:proofErr w:type="spellEnd"/>
+      <w:r>
+        <w:t>:</w:t>
       </w:r>
     </w:p>
     <w:p>
@@ -12972,7 +14304,7 @@
                     <pic:cNvPicPr/>
                   </pic:nvPicPr>
                   <pic:blipFill>
-                    <a:blip r:embed="rId18">
+                    <a:blip r:embed="rId14">
                       <a:extLst>
                         <a:ext uri="{28A0092B-C50C-407E-A947-70E740481C1C}">
                           <a14:useLocalDpi xmlns:a14="http://schemas.microsoft.com/office/drawing/2010/main" val="0"/>
@@ -13051,6 +14383,7 @@
         <w:rPr>
           <w:noProof/>
         </w:rPr>
+        <w:lastRenderedPageBreak/>
         <w:t>Względna precyzja oszacowania:</w:t>
       </w:r>
     </w:p>
@@ -13063,7 +14396,6 @@
         <w:rPr>
           <w:noProof/>
         </w:rPr>
-        <w:lastRenderedPageBreak/>
         <w:drawing>
           <wp:inline distT="0" distB="0" distL="0" distR="0" wp14:anchorId="692FF221" wp14:editId="53E8B41C">
             <wp:extent cx="1218671" cy="466725"/>
@@ -13080,7 +14412,7 @@
                     <pic:cNvPicPr/>
                   </pic:nvPicPr>
                   <pic:blipFill>
-                    <a:blip r:embed="rId19">
+                    <a:blip r:embed="rId15">
                       <a:extLst>
                         <a:ext uri="{28A0092B-C50C-407E-A947-70E740481C1C}">
                           <a14:useLocalDpi xmlns:a14="http://schemas.microsoft.com/office/drawing/2010/main" val="0"/>
@@ -13323,7 +14655,7 @@
                     <pic:cNvPicPr/>
                   </pic:nvPicPr>
                   <pic:blipFill>
-                    <a:blip r:embed="rId20">
+                    <a:blip r:embed="rId16">
                       <a:extLst>
                         <a:ext uri="{28A0092B-C50C-407E-A947-70E740481C1C}">
                           <a14:useLocalDpi xmlns:a14="http://schemas.microsoft.com/office/drawing/2010/main" val="0"/>
@@ -13510,7 +14842,7 @@
                     </pic:cNvPicPr>
                   </pic:nvPicPr>
                   <pic:blipFill>
-                    <a:blip r:embed="rId21">
+                    <a:blip r:embed="rId17">
                       <a:extLst>
                         <a:ext uri="{28A0092B-C50C-407E-A947-70E740481C1C}">
                           <a14:useLocalDpi xmlns:a14="http://schemas.microsoft.com/office/drawing/2010/main" val="0"/>
@@ -13860,6 +15192,7 @@
           <w:noProof/>
           <w:szCs w:val="24"/>
         </w:rPr>
+        <w:lastRenderedPageBreak/>
         <w:t>Obszar krytyczny testu Fishera:</w:t>
       </w:r>
     </w:p>
@@ -13881,7 +15214,6 @@
           <w:sz w:val="28"/>
           <w:szCs w:val="28"/>
         </w:rPr>
-        <w:lastRenderedPageBreak/>
         <w:drawing>
           <wp:inline distT="0" distB="0" distL="0" distR="0" wp14:anchorId="09E6759E" wp14:editId="07777777">
             <wp:extent cx="2543175" cy="228600"/>
@@ -13900,7 +15232,7 @@
                     </pic:cNvPicPr>
                   </pic:nvPicPr>
                   <pic:blipFill>
-                    <a:blip r:embed="rId22">
+                    <a:blip r:embed="rId18">
                       <a:extLst>
                         <a:ext uri="{28A0092B-C50C-407E-A947-70E740481C1C}">
                           <a14:useLocalDpi xmlns:a14="http://schemas.microsoft.com/office/drawing/2010/main" val="0"/>
@@ -14073,13 +15405,23 @@
         </w:rPr>
         <w:t xml:space="preserve">) – </w:t>
       </w:r>
+      <w:proofErr w:type="spellStart"/>
       <w:r>
         <w:rPr>
           <w:rFonts w:asciiTheme="minorHAnsi" w:eastAsiaTheme="minorEastAsia" w:hAnsiTheme="minorHAnsi" w:cs="OpenSymbol"/>
           <w:color w:val="auto"/>
           <w:szCs w:val="24"/>
         </w:rPr>
-        <w:t>kwantyl rzędu 0.95 rozkładu F ze stopniami swobody n1 – 1 oraz n2 - 1</w:t>
+        <w:t>kwantyl</w:t>
+      </w:r>
+      <w:proofErr w:type="spellEnd"/>
+      <w:r>
+        <w:rPr>
+          <w:rFonts w:asciiTheme="minorHAnsi" w:eastAsiaTheme="minorEastAsia" w:hAnsiTheme="minorHAnsi" w:cs="OpenSymbol"/>
+          <w:color w:val="auto"/>
+          <w:szCs w:val="24"/>
+        </w:rPr>
+        <w:t xml:space="preserve"> rzędu 0.95 rozkładu F ze stopniami swobody n1 – 1 oraz n2 - 1</w:t>
       </w:r>
     </w:p>
     <w:p>
@@ -14169,8 +15511,39 @@
           <w:szCs w:val="20"/>
           <w:bdr w:val="none" w:sz="0" w:space="0" w:color="auto" w:frame="1"/>
         </w:rPr>
-        <w:t>H0: Wariancje wydajności pracy sa sobie rowne</w:t>
-      </w:r>
+        <w:t xml:space="preserve">H0: Wariancje wydajności pracy </w:t>
+      </w:r>
+      <w:proofErr w:type="spellStart"/>
+      <w:r>
+        <w:rPr>
+          <w:rFonts w:ascii="Lucida Console" w:eastAsia="Times New Roman" w:hAnsi="Lucida Console" w:cs="Courier New"/>
+          <w:sz w:val="20"/>
+          <w:szCs w:val="20"/>
+          <w:bdr w:val="none" w:sz="0" w:space="0" w:color="auto" w:frame="1"/>
+        </w:rPr>
+        <w:t>sa</w:t>
+      </w:r>
+      <w:proofErr w:type="spellEnd"/>
+      <w:r>
+        <w:rPr>
+          <w:rFonts w:ascii="Lucida Console" w:eastAsia="Times New Roman" w:hAnsi="Lucida Console" w:cs="Courier New"/>
+          <w:sz w:val="20"/>
+          <w:szCs w:val="20"/>
+          <w:bdr w:val="none" w:sz="0" w:space="0" w:color="auto" w:frame="1"/>
+        </w:rPr>
+        <w:t xml:space="preserve"> sobie </w:t>
+      </w:r>
+      <w:proofErr w:type="spellStart"/>
+      <w:r>
+        <w:rPr>
+          <w:rFonts w:ascii="Lucida Console" w:eastAsia="Times New Roman" w:hAnsi="Lucida Console" w:cs="Courier New"/>
+          <w:sz w:val="20"/>
+          <w:szCs w:val="20"/>
+          <w:bdr w:val="none" w:sz="0" w:space="0" w:color="auto" w:frame="1"/>
+        </w:rPr>
+        <w:t>rowne</w:t>
+      </w:r>
+      <w:proofErr w:type="spellEnd"/>
     </w:p>
     <w:p>
       <w:pPr>
@@ -14210,7 +15583,47 @@
           <w:szCs w:val="20"/>
           <w:bdr w:val="none" w:sz="0" w:space="0" w:color="auto" w:frame="1"/>
         </w:rPr>
-        <w:t>H1: Wariancje wydajności pracy sa rozne od siebie</w:t>
+        <w:t xml:space="preserve">H1: Wariancje wydajności pracy </w:t>
+      </w:r>
+      <w:proofErr w:type="spellStart"/>
+      <w:r>
+        <w:rPr>
+          <w:rFonts w:ascii="Lucida Console" w:eastAsia="Times New Roman" w:hAnsi="Lucida Console" w:cs="Courier New"/>
+          <w:sz w:val="20"/>
+          <w:szCs w:val="20"/>
+          <w:bdr w:val="none" w:sz="0" w:space="0" w:color="auto" w:frame="1"/>
+        </w:rPr>
+        <w:t>sa</w:t>
+      </w:r>
+      <w:proofErr w:type="spellEnd"/>
+      <w:r>
+        <w:rPr>
+          <w:rFonts w:ascii="Lucida Console" w:eastAsia="Times New Roman" w:hAnsi="Lucida Console" w:cs="Courier New"/>
+          <w:sz w:val="20"/>
+          <w:szCs w:val="20"/>
+          <w:bdr w:val="none" w:sz="0" w:space="0" w:color="auto" w:frame="1"/>
+        </w:rPr>
+        <w:t xml:space="preserve"> </w:t>
+      </w:r>
+      <w:proofErr w:type="spellStart"/>
+      <w:r>
+        <w:rPr>
+          <w:rFonts w:ascii="Lucida Console" w:eastAsia="Times New Roman" w:hAnsi="Lucida Console" w:cs="Courier New"/>
+          <w:sz w:val="20"/>
+          <w:szCs w:val="20"/>
+          <w:bdr w:val="none" w:sz="0" w:space="0" w:color="auto" w:frame="1"/>
+        </w:rPr>
+        <w:t>rozne</w:t>
+      </w:r>
+      <w:proofErr w:type="spellEnd"/>
+      <w:r>
+        <w:rPr>
+          <w:rFonts w:ascii="Lucida Console" w:eastAsia="Times New Roman" w:hAnsi="Lucida Console" w:cs="Courier New"/>
+          <w:sz w:val="20"/>
+          <w:szCs w:val="20"/>
+          <w:bdr w:val="none" w:sz="0" w:space="0" w:color="auto" w:frame="1"/>
+        </w:rPr>
+        <w:t xml:space="preserve"> od siebie</w:t>
       </w:r>
     </w:p>
     <w:p>
@@ -14326,6 +15739,7 @@
           <w:bdr w:val="none" w:sz="0" w:space="0" w:color="auto" w:frame="1"/>
         </w:rPr>
       </w:pPr>
+      <w:proofErr w:type="spellStart"/>
       <w:r>
         <w:rPr>
           <w:rFonts w:ascii="Lucida Console" w:eastAsia="Times New Roman" w:hAnsi="Lucida Console" w:cs="Courier New"/>
@@ -14333,7 +15747,37 @@
           <w:szCs w:val="20"/>
           <w:bdr w:val="none" w:sz="0" w:space="0" w:color="auto" w:frame="1"/>
         </w:rPr>
-        <w:t>Wartosc statystyki zawiera sie w obszarze krytycznym.</w:t>
+        <w:t>Wartosc</w:t>
+      </w:r>
+      <w:proofErr w:type="spellEnd"/>
+      <w:r>
+        <w:rPr>
+          <w:rFonts w:ascii="Lucida Console" w:eastAsia="Times New Roman" w:hAnsi="Lucida Console" w:cs="Courier New"/>
+          <w:sz w:val="20"/>
+          <w:szCs w:val="20"/>
+          <w:bdr w:val="none" w:sz="0" w:space="0" w:color="auto" w:frame="1"/>
+        </w:rPr>
+        <w:t xml:space="preserve"> statystyki zawiera </w:t>
+      </w:r>
+      <w:proofErr w:type="spellStart"/>
+      <w:r>
+        <w:rPr>
+          <w:rFonts w:ascii="Lucida Console" w:eastAsia="Times New Roman" w:hAnsi="Lucida Console" w:cs="Courier New"/>
+          <w:sz w:val="20"/>
+          <w:szCs w:val="20"/>
+          <w:bdr w:val="none" w:sz="0" w:space="0" w:color="auto" w:frame="1"/>
+        </w:rPr>
+        <w:t>sie</w:t>
+      </w:r>
+      <w:proofErr w:type="spellEnd"/>
+      <w:r>
+        <w:rPr>
+          <w:rFonts w:ascii="Lucida Console" w:eastAsia="Times New Roman" w:hAnsi="Lucida Console" w:cs="Courier New"/>
+          <w:sz w:val="20"/>
+          <w:szCs w:val="20"/>
+          <w:bdr w:val="none" w:sz="0" w:space="0" w:color="auto" w:frame="1"/>
+        </w:rPr>
+        <w:t xml:space="preserve"> w obszarze krytycznym.</w:t>
       </w:r>
     </w:p>
     <w:p>
@@ -14374,7 +15818,27 @@
           <w:szCs w:val="20"/>
           <w:bdr w:val="none" w:sz="0" w:space="0" w:color="auto" w:frame="1"/>
         </w:rPr>
-        <w:t>Odrzucamy hipoteze zerowa na rzecz hipotezy alternatywnej.</w:t>
+        <w:t xml:space="preserve">Odrzucamy </w:t>
+      </w:r>
+      <w:proofErr w:type="spellStart"/>
+      <w:r>
+        <w:rPr>
+          <w:rFonts w:ascii="Lucida Console" w:eastAsia="Times New Roman" w:hAnsi="Lucida Console" w:cs="Courier New"/>
+          <w:sz w:val="20"/>
+          <w:szCs w:val="20"/>
+          <w:bdr w:val="none" w:sz="0" w:space="0" w:color="auto" w:frame="1"/>
+        </w:rPr>
+        <w:t>hipoteze</w:t>
+      </w:r>
+      <w:proofErr w:type="spellEnd"/>
+      <w:r>
+        <w:rPr>
+          <w:rFonts w:ascii="Lucida Console" w:eastAsia="Times New Roman" w:hAnsi="Lucida Console" w:cs="Courier New"/>
+          <w:sz w:val="20"/>
+          <w:szCs w:val="20"/>
+          <w:bdr w:val="none" w:sz="0" w:space="0" w:color="auto" w:frame="1"/>
+        </w:rPr>
+        <w:t xml:space="preserve"> zerowa na rzecz hipotezy alternatywnej.</w:t>
       </w:r>
     </w:p>
     <w:p>
@@ -14414,7 +15878,87 @@
           <w:szCs w:val="20"/>
           <w:bdr w:val="none" w:sz="0" w:space="0" w:color="auto" w:frame="1"/>
         </w:rPr>
-        <w:t>Na poziomie istotnosci  0.05 mozna przyjac hipoteze alternatywna.</w:t>
+        <w:t xml:space="preserve">Na poziomie </w:t>
+      </w:r>
+      <w:proofErr w:type="spellStart"/>
+      <w:r>
+        <w:rPr>
+          <w:rFonts w:ascii="Lucida Console" w:eastAsia="Times New Roman" w:hAnsi="Lucida Console" w:cs="Courier New"/>
+          <w:sz w:val="20"/>
+          <w:szCs w:val="20"/>
+          <w:bdr w:val="none" w:sz="0" w:space="0" w:color="auto" w:frame="1"/>
+        </w:rPr>
+        <w:t>istotnosci</w:t>
+      </w:r>
+      <w:proofErr w:type="spellEnd"/>
+      <w:r>
+        <w:rPr>
+          <w:rFonts w:ascii="Lucida Console" w:eastAsia="Times New Roman" w:hAnsi="Lucida Console" w:cs="Courier New"/>
+          <w:sz w:val="20"/>
+          <w:szCs w:val="20"/>
+          <w:bdr w:val="none" w:sz="0" w:space="0" w:color="auto" w:frame="1"/>
+        </w:rPr>
+        <w:t xml:space="preserve">  0.05 </w:t>
+      </w:r>
+      <w:proofErr w:type="spellStart"/>
+      <w:r>
+        <w:rPr>
+          <w:rFonts w:ascii="Lucida Console" w:eastAsia="Times New Roman" w:hAnsi="Lucida Console" w:cs="Courier New"/>
+          <w:sz w:val="20"/>
+          <w:szCs w:val="20"/>
+          <w:bdr w:val="none" w:sz="0" w:space="0" w:color="auto" w:frame="1"/>
+        </w:rPr>
+        <w:t>mozna</w:t>
+      </w:r>
+      <w:proofErr w:type="spellEnd"/>
+      <w:r>
+        <w:rPr>
+          <w:rFonts w:ascii="Lucida Console" w:eastAsia="Times New Roman" w:hAnsi="Lucida Console" w:cs="Courier New"/>
+          <w:sz w:val="20"/>
+          <w:szCs w:val="20"/>
+          <w:bdr w:val="none" w:sz="0" w:space="0" w:color="auto" w:frame="1"/>
+        </w:rPr>
+        <w:t xml:space="preserve"> </w:t>
+      </w:r>
+      <w:proofErr w:type="spellStart"/>
+      <w:r>
+        <w:rPr>
+          <w:rFonts w:ascii="Lucida Console" w:eastAsia="Times New Roman" w:hAnsi="Lucida Console" w:cs="Courier New"/>
+          <w:sz w:val="20"/>
+          <w:szCs w:val="20"/>
+          <w:bdr w:val="none" w:sz="0" w:space="0" w:color="auto" w:frame="1"/>
+        </w:rPr>
+        <w:t>przyjac</w:t>
+      </w:r>
+      <w:proofErr w:type="spellEnd"/>
+      <w:r>
+        <w:rPr>
+          <w:rFonts w:ascii="Lucida Console" w:eastAsia="Times New Roman" w:hAnsi="Lucida Console" w:cs="Courier New"/>
+          <w:sz w:val="20"/>
+          <w:szCs w:val="20"/>
+          <w:bdr w:val="none" w:sz="0" w:space="0" w:color="auto" w:frame="1"/>
+        </w:rPr>
+        <w:t xml:space="preserve"> </w:t>
+      </w:r>
+      <w:proofErr w:type="spellStart"/>
+      <w:r>
+        <w:rPr>
+          <w:rFonts w:ascii="Lucida Console" w:eastAsia="Times New Roman" w:hAnsi="Lucida Console" w:cs="Courier New"/>
+          <w:sz w:val="20"/>
+          <w:szCs w:val="20"/>
+          <w:bdr w:val="none" w:sz="0" w:space="0" w:color="auto" w:frame="1"/>
+        </w:rPr>
+        <w:t>hipoteze</w:t>
+      </w:r>
+      <w:proofErr w:type="spellEnd"/>
+      <w:r>
+        <w:rPr>
+          <w:rFonts w:ascii="Lucida Console" w:eastAsia="Times New Roman" w:hAnsi="Lucida Console" w:cs="Courier New"/>
+          <w:sz w:val="20"/>
+          <w:szCs w:val="20"/>
+          <w:bdr w:val="none" w:sz="0" w:space="0" w:color="auto" w:frame="1"/>
+        </w:rPr>
+        <w:t xml:space="preserve"> alternatywna.</w:t>
       </w:r>
     </w:p>
     <w:p>
@@ -15129,14 +16673,6 @@
           <w:noProof/>
         </w:rPr>
       </w:pPr>
-    </w:p>
-    <w:p>
-      <w:pPr>
-        <w:ind w:left="0" w:right="2" w:firstLine="0"/>
-        <w:rPr>
-          <w:noProof/>
-        </w:rPr>
-      </w:pPr>
       <m:oMathPara>
         <m:oMath>
           <m:sSub>
@@ -15472,14 +17008,6 @@
       <w:pPr>
         <w:ind w:left="0" w:right="2" w:firstLine="0"/>
         <w:rPr>
-          <w:noProof/>
-        </w:rPr>
-      </w:pPr>
-    </w:p>
-    <w:p>
-      <w:pPr>
-        <w:ind w:left="0" w:right="2" w:firstLine="0"/>
-        <w:rPr>
           <w:rFonts w:asciiTheme="minorHAnsi" w:hAnsiTheme="minorHAnsi"/>
           <w:noProof/>
           <w:szCs w:val="24"/>
@@ -15491,13 +17019,23 @@
         </w:rPr>
         <w:t xml:space="preserve">Gdzie t to </w:t>
       </w:r>
+      <w:proofErr w:type="spellStart"/>
       <w:r>
         <w:rPr>
           <w:rFonts w:asciiTheme="minorHAnsi" w:eastAsiaTheme="minorEastAsia" w:hAnsiTheme="minorHAnsi" w:cs="OpenSymbol"/>
           <w:color w:val="auto"/>
           <w:szCs w:val="24"/>
         </w:rPr>
-        <w:t xml:space="preserve">kwantyl rzędu 0.95 rozkładu T ze stopniem swobody </w:t>
+        <w:t>kwantyl</w:t>
+      </w:r>
+      <w:proofErr w:type="spellEnd"/>
+      <w:r>
+        <w:rPr>
+          <w:rFonts w:asciiTheme="minorHAnsi" w:eastAsiaTheme="minorEastAsia" w:hAnsiTheme="minorHAnsi" w:cs="OpenSymbol"/>
+          <w:color w:val="auto"/>
+          <w:szCs w:val="24"/>
+        </w:rPr>
+        <w:t xml:space="preserve"> rzędu 0.95 rozkładu T ze stopniem swobody </w:t>
       </w:r>
       <m:oMath>
         <m:sSub>
@@ -15652,7 +17190,43 @@
           <w:rFonts w:ascii="Lucida Console" w:eastAsia="Calibri" w:hAnsi="Lucida Console"/>
           <w:bdr w:val="none" w:sz="0" w:space="0" w:color="auto" w:frame="1"/>
         </w:rPr>
-        <w:t>H0: Srednia wydajnosc pracy w hali starej i nowej jest taka sama</w:t>
+        <w:t xml:space="preserve">H0: </w:t>
+      </w:r>
+      <w:proofErr w:type="spellStart"/>
+      <w:r>
+        <w:rPr>
+          <w:rStyle w:val="gd15mcfceub"/>
+          <w:rFonts w:ascii="Lucida Console" w:eastAsia="Calibri" w:hAnsi="Lucida Console"/>
+          <w:bdr w:val="none" w:sz="0" w:space="0" w:color="auto" w:frame="1"/>
+        </w:rPr>
+        <w:t>Srednia</w:t>
+      </w:r>
+      <w:proofErr w:type="spellEnd"/>
+      <w:r>
+        <w:rPr>
+          <w:rStyle w:val="gd15mcfceub"/>
+          <w:rFonts w:ascii="Lucida Console" w:eastAsia="Calibri" w:hAnsi="Lucida Console"/>
+          <w:bdr w:val="none" w:sz="0" w:space="0" w:color="auto" w:frame="1"/>
+        </w:rPr>
+        <w:t xml:space="preserve"> </w:t>
+      </w:r>
+      <w:proofErr w:type="spellStart"/>
+      <w:r>
+        <w:rPr>
+          <w:rStyle w:val="gd15mcfceub"/>
+          <w:rFonts w:ascii="Lucida Console" w:eastAsia="Calibri" w:hAnsi="Lucida Console"/>
+          <w:bdr w:val="none" w:sz="0" w:space="0" w:color="auto" w:frame="1"/>
+        </w:rPr>
+        <w:t>wydajnosc</w:t>
+      </w:r>
+      <w:proofErr w:type="spellEnd"/>
+      <w:r>
+        <w:rPr>
+          <w:rStyle w:val="gd15mcfceub"/>
+          <w:rFonts w:ascii="Lucida Console" w:eastAsia="Calibri" w:hAnsi="Lucida Console"/>
+          <w:bdr w:val="none" w:sz="0" w:space="0" w:color="auto" w:frame="1"/>
+        </w:rPr>
+        <w:t xml:space="preserve"> pracy w hali starej i nowej jest taka sama</w:t>
       </w:r>
     </w:p>
     <w:p>
@@ -15673,8 +17247,54 @@
           <w:rFonts w:ascii="Lucida Console" w:eastAsia="Calibri" w:hAnsi="Lucida Console"/>
           <w:bdr w:val="none" w:sz="0" w:space="0" w:color="auto" w:frame="1"/>
         </w:rPr>
-        <w:t>H1: Srednia wydajnosc pracy w hali starej jest wieksza</w:t>
-      </w:r>
+        <w:t xml:space="preserve">H1: </w:t>
+      </w:r>
+      <w:proofErr w:type="spellStart"/>
+      <w:r>
+        <w:rPr>
+          <w:rStyle w:val="gd15mcfceub"/>
+          <w:rFonts w:ascii="Lucida Console" w:eastAsia="Calibri" w:hAnsi="Lucida Console"/>
+          <w:bdr w:val="none" w:sz="0" w:space="0" w:color="auto" w:frame="1"/>
+        </w:rPr>
+        <w:t>Srednia</w:t>
+      </w:r>
+      <w:proofErr w:type="spellEnd"/>
+      <w:r>
+        <w:rPr>
+          <w:rStyle w:val="gd15mcfceub"/>
+          <w:rFonts w:ascii="Lucida Console" w:eastAsia="Calibri" w:hAnsi="Lucida Console"/>
+          <w:bdr w:val="none" w:sz="0" w:space="0" w:color="auto" w:frame="1"/>
+        </w:rPr>
+        <w:t xml:space="preserve"> </w:t>
+      </w:r>
+      <w:proofErr w:type="spellStart"/>
+      <w:r>
+        <w:rPr>
+          <w:rStyle w:val="gd15mcfceub"/>
+          <w:rFonts w:ascii="Lucida Console" w:eastAsia="Calibri" w:hAnsi="Lucida Console"/>
+          <w:bdr w:val="none" w:sz="0" w:space="0" w:color="auto" w:frame="1"/>
+        </w:rPr>
+        <w:t>wydajnosc</w:t>
+      </w:r>
+      <w:proofErr w:type="spellEnd"/>
+      <w:r>
+        <w:rPr>
+          <w:rStyle w:val="gd15mcfceub"/>
+          <w:rFonts w:ascii="Lucida Console" w:eastAsia="Calibri" w:hAnsi="Lucida Console"/>
+          <w:bdr w:val="none" w:sz="0" w:space="0" w:color="auto" w:frame="1"/>
+        </w:rPr>
+        <w:t xml:space="preserve"> pracy w hali starej jest </w:t>
+      </w:r>
+      <w:proofErr w:type="spellStart"/>
+      <w:r>
+        <w:rPr>
+          <w:rStyle w:val="gd15mcfceub"/>
+          <w:rFonts w:ascii="Lucida Console" w:eastAsia="Calibri" w:hAnsi="Lucida Console"/>
+          <w:bdr w:val="none" w:sz="0" w:space="0" w:color="auto" w:frame="1"/>
+        </w:rPr>
+        <w:t>wieksza</w:t>
+      </w:r>
+      <w:proofErr w:type="spellEnd"/>
     </w:p>
     <w:p>
       <w:pPr>
@@ -15715,8 +17335,28 @@
           <w:rFonts w:ascii="Lucida Console" w:eastAsia="Calibri" w:hAnsi="Lucida Console"/>
           <w:bdr w:val="none" w:sz="0" w:space="0" w:color="auto" w:frame="1"/>
         </w:rPr>
-        <w:t>Obszar krytyczny K_0 = &lt;  1.66342  , +oo)</w:t>
-      </w:r>
+        <w:t>Obszar krytyczny K_0 = &lt;  1.66342  , +</w:t>
+      </w:r>
+      <w:proofErr w:type="spellStart"/>
+      <w:r>
+        <w:rPr>
+          <w:rStyle w:val="gd15mcfceub"/>
+          <w:rFonts w:ascii="Lucida Console" w:eastAsia="Calibri" w:hAnsi="Lucida Console"/>
+          <w:bdr w:val="none" w:sz="0" w:space="0" w:color="auto" w:frame="1"/>
+        </w:rPr>
+        <w:t>oo</w:t>
+      </w:r>
+      <w:proofErr w:type="spellEnd"/>
+      <w:r>
+        <w:rPr>
+          <w:rStyle w:val="gd15mcfceub"/>
+          <w:rFonts w:ascii="Lucida Console" w:eastAsia="Calibri" w:hAnsi="Lucida Console"/>
+          <w:bdr w:val="none" w:sz="0" w:space="0" w:color="auto" w:frame="1"/>
+        </w:rPr>
+        <w:t>)</w:t>
+      </w:r>
+      <w:bookmarkStart w:id="0" w:name="_GoBack"/>
+      <w:bookmarkEnd w:id="0"/>
     </w:p>
     <w:p>
       <w:pPr>
@@ -15730,13 +17370,59 @@
           <w:bdr w:val="none" w:sz="0" w:space="0" w:color="auto" w:frame="1"/>
         </w:rPr>
       </w:pPr>
+      <w:proofErr w:type="spellStart"/>
       <w:r>
         <w:rPr>
           <w:rStyle w:val="gd15mcfceub"/>
           <w:rFonts w:ascii="Lucida Console" w:eastAsia="Calibri" w:hAnsi="Lucida Console"/>
           <w:bdr w:val="none" w:sz="0" w:space="0" w:color="auto" w:frame="1"/>
         </w:rPr>
-        <w:t>Wartosc statystyka NIE miesci sie w obszarze krytycznym.</w:t>
+        <w:t>Wartosc</w:t>
+      </w:r>
+      <w:proofErr w:type="spellEnd"/>
+      <w:r>
+        <w:rPr>
+          <w:rStyle w:val="gd15mcfceub"/>
+          <w:rFonts w:ascii="Lucida Console" w:eastAsia="Calibri" w:hAnsi="Lucida Console"/>
+          <w:bdr w:val="none" w:sz="0" w:space="0" w:color="auto" w:frame="1"/>
+        </w:rPr>
+        <w:t xml:space="preserve"> statystyka NIE </w:t>
+      </w:r>
+      <w:proofErr w:type="spellStart"/>
+      <w:r>
+        <w:rPr>
+          <w:rStyle w:val="gd15mcfceub"/>
+          <w:rFonts w:ascii="Lucida Console" w:eastAsia="Calibri" w:hAnsi="Lucida Console"/>
+          <w:bdr w:val="none" w:sz="0" w:space="0" w:color="auto" w:frame="1"/>
+        </w:rPr>
+        <w:t>miesci</w:t>
+      </w:r>
+      <w:proofErr w:type="spellEnd"/>
+      <w:r>
+        <w:rPr>
+          <w:rStyle w:val="gd15mcfceub"/>
+          <w:rFonts w:ascii="Lucida Console" w:eastAsia="Calibri" w:hAnsi="Lucida Console"/>
+          <w:bdr w:val="none" w:sz="0" w:space="0" w:color="auto" w:frame="1"/>
+        </w:rPr>
+        <w:t xml:space="preserve"> </w:t>
+      </w:r>
+      <w:proofErr w:type="spellStart"/>
+      <w:r>
+        <w:rPr>
+          <w:rStyle w:val="gd15mcfceub"/>
+          <w:rFonts w:ascii="Lucida Console" w:eastAsia="Calibri" w:hAnsi="Lucida Console"/>
+          <w:bdr w:val="none" w:sz="0" w:space="0" w:color="auto" w:frame="1"/>
+        </w:rPr>
+        <w:t>sie</w:t>
+      </w:r>
+      <w:proofErr w:type="spellEnd"/>
+      <w:r>
+        <w:rPr>
+          <w:rStyle w:val="gd15mcfceub"/>
+          <w:rFonts w:ascii="Lucida Console" w:eastAsia="Calibri" w:hAnsi="Lucida Console"/>
+          <w:bdr w:val="none" w:sz="0" w:space="0" w:color="auto" w:frame="1"/>
+        </w:rPr>
+        <w:t xml:space="preserve"> w obszarze krytycznym.</w:t>
       </w:r>
     </w:p>
     <w:p>
@@ -15786,7 +17472,8 @@
         <w:jc w:val="right"/>
         <w:rPr>
           <w:noProof/>
-          <w:sz w:val="18"/>
+          <w:sz w:val="12"/>
+          <w:szCs w:val="18"/>
         </w:rPr>
       </w:pPr>
     </w:p>
@@ -15796,7 +17483,8 @@
         <w:jc w:val="right"/>
         <w:rPr>
           <w:noProof/>
-          <w:sz w:val="18"/>
+          <w:sz w:val="14"/>
+          <w:szCs w:val="20"/>
         </w:rPr>
       </w:pPr>
     </w:p>
@@ -15805,121 +17493,111 @@
         <w:ind w:left="0" w:right="2" w:firstLine="0"/>
         <w:jc w:val="right"/>
         <w:rPr>
+          <w:i/>
+          <w:iCs/>
           <w:noProof/>
-          <w:sz w:val="18"/>
-        </w:rPr>
-      </w:pPr>
+          <w:sz w:val="14"/>
+          <w:szCs w:val="20"/>
+        </w:rPr>
+      </w:pPr>
+      <w:r>
+        <w:rPr>
+          <w:i/>
+          <w:iCs/>
+          <w:noProof/>
+          <w:sz w:val="14"/>
+          <w:szCs w:val="20"/>
+        </w:rPr>
+        <w:t>Źródła:</w:t>
+      </w:r>
     </w:p>
     <w:p>
       <w:pPr>
         <w:ind w:left="0" w:right="2" w:firstLine="0"/>
         <w:jc w:val="right"/>
         <w:rPr>
+          <w:i/>
+          <w:iCs/>
           <w:noProof/>
-          <w:sz w:val="18"/>
-        </w:rPr>
-      </w:pPr>
+          <w:sz w:val="14"/>
+          <w:szCs w:val="20"/>
+        </w:rPr>
+      </w:pPr>
+      <w:r>
+        <w:rPr>
+          <w:i/>
+          <w:iCs/>
+          <w:noProof/>
+          <w:sz w:val="14"/>
+          <w:szCs w:val="20"/>
+        </w:rPr>
+        <w:t xml:space="preserve">„Wykłady z Metod Statystycznych dla Informatyków z przykładami w języku R” </w:t>
+      </w:r>
+      <w:r>
+        <w:rPr>
+          <w:i/>
+          <w:iCs/>
+          <w:noProof/>
+          <w:sz w:val="14"/>
+          <w:szCs w:val="20"/>
+        </w:rPr>
+        <w:br/>
+        <w:t>Katarzyna Stąpor, Wydawnictwo Politechniki Śląskiej</w:t>
+      </w:r>
     </w:p>
     <w:p>
       <w:pPr>
         <w:ind w:left="0" w:right="2" w:firstLine="0"/>
         <w:jc w:val="right"/>
         <w:rPr>
+          <w:i/>
+          <w:iCs/>
           <w:noProof/>
-          <w:sz w:val="18"/>
-        </w:rPr>
-      </w:pPr>
+          <w:sz w:val="14"/>
+          <w:szCs w:val="20"/>
+        </w:rPr>
+      </w:pPr>
+      <w:r>
+        <w:rPr>
+          <w:i/>
+          <w:iCs/>
+          <w:noProof/>
+          <w:sz w:val="14"/>
+          <w:szCs w:val="20"/>
+        </w:rPr>
+        <w:t>„Przewodnik po pakiecie R”</w:t>
+      </w:r>
+      <w:r>
+        <w:rPr>
+          <w:i/>
+          <w:iCs/>
+          <w:noProof/>
+          <w:sz w:val="14"/>
+          <w:szCs w:val="20"/>
+        </w:rPr>
+        <w:br/>
+        <w:t xml:space="preserve"> Przemysław Biecek, Oficyna Wydawnicza GiS</w:t>
+      </w:r>
     </w:p>
     <w:p>
       <w:pPr>
         <w:ind w:left="0" w:right="2" w:firstLine="0"/>
         <w:jc w:val="right"/>
         <w:rPr>
+          <w:i/>
+          <w:iCs/>
           <w:noProof/>
-          <w:sz w:val="18"/>
-        </w:rPr>
-      </w:pPr>
-    </w:p>
-    <w:p>
-      <w:pPr>
-        <w:ind w:left="0" w:right="2" w:firstLine="0"/>
-        <w:jc w:val="right"/>
-        <w:rPr>
+          <w:sz w:val="14"/>
+          <w:szCs w:val="20"/>
+        </w:rPr>
+      </w:pPr>
+      <w:r>
+        <w:rPr>
+          <w:i/>
+          <w:iCs/>
           <w:noProof/>
-          <w:sz w:val="16"/>
-        </w:rPr>
-      </w:pPr>
-      <w:r>
-        <w:rPr>
-          <w:noProof/>
-          <w:sz w:val="16"/>
-        </w:rPr>
-        <w:t>Źródła:</w:t>
-      </w:r>
-    </w:p>
-    <w:p>
-      <w:pPr>
-        <w:ind w:left="0" w:right="2" w:firstLine="0"/>
-        <w:jc w:val="right"/>
-        <w:rPr>
-          <w:noProof/>
-          <w:sz w:val="16"/>
-        </w:rPr>
-      </w:pPr>
-      <w:r>
-        <w:rPr>
-          <w:noProof/>
-          <w:sz w:val="16"/>
-        </w:rPr>
-        <w:t xml:space="preserve">„Wykłady z Metod Statystycznych dla Informatyków z przykładami w języku R” </w:t>
-      </w:r>
-      <w:r>
-        <w:rPr>
-          <w:noProof/>
-          <w:sz w:val="16"/>
-        </w:rPr>
-        <w:br/>
-        <w:t>Katarzyna Stąpor, Wydawnictwo Politechniki Śląskiej</w:t>
-      </w:r>
-    </w:p>
-    <w:p>
-      <w:pPr>
-        <w:ind w:left="0" w:right="2" w:firstLine="0"/>
-        <w:jc w:val="right"/>
-        <w:rPr>
-          <w:noProof/>
-          <w:sz w:val="16"/>
-        </w:rPr>
-      </w:pPr>
-      <w:r>
-        <w:rPr>
-          <w:noProof/>
-          <w:sz w:val="16"/>
-        </w:rPr>
-        <w:t>„Przewodnik po pakiecie R”</w:t>
-      </w:r>
-      <w:r>
-        <w:rPr>
-          <w:noProof/>
-          <w:sz w:val="16"/>
-        </w:rPr>
-        <w:br/>
-        <w:t xml:space="preserve"> Przemysław Biecek, Oficyna Wydawnicza GiS</w:t>
-      </w:r>
-    </w:p>
-    <w:p>
-      <w:pPr>
-        <w:ind w:left="0" w:right="2" w:firstLine="0"/>
-        <w:jc w:val="right"/>
-        <w:rPr>
-          <w:noProof/>
-          <w:sz w:val="16"/>
-        </w:rPr>
-      </w:pPr>
-      <w:r>
-        <w:rPr>
-          <w:noProof/>
-          <w:sz w:val="16"/>
+          <w:sz w:val="14"/>
+          <w:szCs w:val="20"/>
         </w:rPr>
         <w:t>www.rdocumentation.org</w:t>
       </w:r>
@@ -15935,7 +17613,7 @@
 </file>
 
 <file path=word/endnotes.xml><?xml version="1.0" encoding="utf-8"?>
-<w:endnotes xmlns:wpc="http://schemas.microsoft.com/office/word/2010/wordprocessingCanvas" xmlns:cx="http://schemas.microsoft.com/office/drawing/2014/chartex" xmlns:cx1="http://schemas.microsoft.com/office/drawing/2015/9/8/chartex" xmlns:mc="http://schemas.openxmlformats.org/markup-compatibility/2006" xmlns:o="urn:schemas-microsoft-com:office:office" xmlns:r="http://schemas.openxmlformats.org/officeDocument/2006/relationships" xmlns:m="http://schemas.openxmlformats.org/officeDocument/2006/math" xmlns:v="urn:schemas-microsoft-com:vml" xmlns:wp14="http://schemas.microsoft.com/office/word/2010/wordprocessingDrawing" xmlns:wp="http://schemas.openxmlformats.org/drawingml/2006/wordprocessingDrawing" xmlns:w10="urn:schemas-microsoft-com:office:word" xmlns:w="http://schemas.openxmlformats.org/wordprocessingml/2006/main" xmlns:w14="http://schemas.microsoft.com/office/word/2010/wordml" xmlns:w15="http://schemas.microsoft.com/office/word/2012/wordml" xmlns:w16se="http://schemas.microsoft.com/office/word/2015/wordml/symex" xmlns:wpg="http://schemas.microsoft.com/office/word/2010/wordprocessingGroup" xmlns:wpi="http://schemas.microsoft.com/office/word/2010/wordprocessingInk" xmlns:wne="http://schemas.microsoft.com/office/word/2006/wordml" xmlns:wps="http://schemas.microsoft.com/office/word/2010/wordprocessingShape" mc:Ignorable="w14 w15 w16se wp14">
+<w:endnotes xmlns:wpc="http://schemas.microsoft.com/office/word/2010/wordprocessingCanvas" xmlns:cx="http://schemas.microsoft.com/office/drawing/2014/chartex" xmlns:cx1="http://schemas.microsoft.com/office/drawing/2015/9/8/chartex" xmlns:cx2="http://schemas.microsoft.com/office/drawing/2015/10/21/chartex" xmlns:cx3="http://schemas.microsoft.com/office/drawing/2016/5/9/chartex" xmlns:cx4="http://schemas.microsoft.com/office/drawing/2016/5/10/chartex" xmlns:cx5="http://schemas.microsoft.com/office/drawing/2016/5/11/chartex" xmlns:cx6="http://schemas.microsoft.com/office/drawing/2016/5/12/chartex" xmlns:cx7="http://schemas.microsoft.com/office/drawing/2016/5/13/chartex" xmlns:cx8="http://schemas.microsoft.com/office/drawing/2016/5/14/chartex" xmlns:mc="http://schemas.openxmlformats.org/markup-compatibility/2006" xmlns:aink="http://schemas.microsoft.com/office/drawing/2016/ink" xmlns:am3d="http://schemas.microsoft.com/office/drawing/2017/model3d" xmlns:o="urn:schemas-microsoft-com:office:office" xmlns:r="http://schemas.openxmlformats.org/officeDocument/2006/relationships" xmlns:m="http://schemas.openxmlformats.org/officeDocument/2006/math" xmlns:v="urn:schemas-microsoft-com:vml" xmlns:wp14="http://schemas.microsoft.com/office/word/2010/wordprocessingDrawing" xmlns:wp="http://schemas.openxmlformats.org/drawingml/2006/wordprocessingDrawing" xmlns:w10="urn:schemas-microsoft-com:office:word" xmlns:w="http://schemas.openxmlformats.org/wordprocessingml/2006/main" xmlns:w14="http://schemas.microsoft.com/office/word/2010/wordml" xmlns:w15="http://schemas.microsoft.com/office/word/2012/wordml" xmlns:w16cid="http://schemas.microsoft.com/office/word/2016/wordml/cid" xmlns:w16se="http://schemas.microsoft.com/office/word/2015/wordml/symex" xmlns:wpg="http://schemas.microsoft.com/office/word/2010/wordprocessingGroup" xmlns:wpi="http://schemas.microsoft.com/office/word/2010/wordprocessingInk" xmlns:wne="http://schemas.microsoft.com/office/word/2006/wordml" xmlns:wps="http://schemas.microsoft.com/office/word/2010/wordprocessingShape" mc:Ignorable="w14 w15 w16se w16cid wp14">
   <w:endnote w:type="separator" w:id="-1">
     <w:p>
       <w:pPr>
@@ -15960,7 +17638,7 @@
 </file>
 
 <file path=word/footnotes.xml><?xml version="1.0" encoding="utf-8"?>
-<w:footnotes xmlns:wpc="http://schemas.microsoft.com/office/word/2010/wordprocessingCanvas" xmlns:cx="http://schemas.microsoft.com/office/drawing/2014/chartex" xmlns:cx1="http://schemas.microsoft.com/office/drawing/2015/9/8/chartex" xmlns:mc="http://schemas.openxmlformats.org/markup-compatibility/2006" xmlns:o="urn:schemas-microsoft-com:office:office" xmlns:r="http://schemas.openxmlformats.org/officeDocument/2006/relationships" xmlns:m="http://schemas.openxmlformats.org/officeDocument/2006/math" xmlns:v="urn:schemas-microsoft-com:vml" xmlns:wp14="http://schemas.microsoft.com/office/word/2010/wordprocessingDrawing" xmlns:wp="http://schemas.openxmlformats.org/drawingml/2006/wordprocessingDrawing" xmlns:w10="urn:schemas-microsoft-com:office:word" xmlns:w="http://schemas.openxmlformats.org/wordprocessingml/2006/main" xmlns:w14="http://schemas.microsoft.com/office/word/2010/wordml" xmlns:w15="http://schemas.microsoft.com/office/word/2012/wordml" xmlns:w16se="http://schemas.microsoft.com/office/word/2015/wordml/symex" xmlns:wpg="http://schemas.microsoft.com/office/word/2010/wordprocessingGroup" xmlns:wpi="http://schemas.microsoft.com/office/word/2010/wordprocessingInk" xmlns:wne="http://schemas.microsoft.com/office/word/2006/wordml" xmlns:wps="http://schemas.microsoft.com/office/word/2010/wordprocessingShape" mc:Ignorable="w14 w15 w16se wp14">
+<w:footnotes xmlns:wpc="http://schemas.microsoft.com/office/word/2010/wordprocessingCanvas" xmlns:cx="http://schemas.microsoft.com/office/drawing/2014/chartex" xmlns:cx1="http://schemas.microsoft.com/office/drawing/2015/9/8/chartex" xmlns:cx2="http://schemas.microsoft.com/office/drawing/2015/10/21/chartex" xmlns:cx3="http://schemas.microsoft.com/office/drawing/2016/5/9/chartex" xmlns:cx4="http://schemas.microsoft.com/office/drawing/2016/5/10/chartex" xmlns:cx5="http://schemas.microsoft.com/office/drawing/2016/5/11/chartex" xmlns:cx6="http://schemas.microsoft.com/office/drawing/2016/5/12/chartex" xmlns:cx7="http://schemas.microsoft.com/office/drawing/2016/5/13/chartex" xmlns:cx8="http://schemas.microsoft.com/office/drawing/2016/5/14/chartex" xmlns:mc="http://schemas.openxmlformats.org/markup-compatibility/2006" xmlns:aink="http://schemas.microsoft.com/office/drawing/2016/ink" xmlns:am3d="http://schemas.microsoft.com/office/drawing/2017/model3d" xmlns:o="urn:schemas-microsoft-com:office:office" xmlns:r="http://schemas.openxmlformats.org/officeDocument/2006/relationships" xmlns:m="http://schemas.openxmlformats.org/officeDocument/2006/math" xmlns:v="urn:schemas-microsoft-com:vml" xmlns:wp14="http://schemas.microsoft.com/office/word/2010/wordprocessingDrawing" xmlns:wp="http://schemas.openxmlformats.org/drawingml/2006/wordprocessingDrawing" xmlns:w10="urn:schemas-microsoft-com:office:word" xmlns:w="http://schemas.openxmlformats.org/wordprocessingml/2006/main" xmlns:w14="http://schemas.microsoft.com/office/word/2010/wordml" xmlns:w15="http://schemas.microsoft.com/office/word/2012/wordml" xmlns:w16cid="http://schemas.microsoft.com/office/word/2016/wordml/cid" xmlns:w16se="http://schemas.microsoft.com/office/word/2015/wordml/symex" xmlns:wpg="http://schemas.microsoft.com/office/word/2010/wordprocessingGroup" xmlns:wpi="http://schemas.microsoft.com/office/word/2010/wordprocessingInk" xmlns:wne="http://schemas.microsoft.com/office/word/2006/wordml" xmlns:wps="http://schemas.microsoft.com/office/word/2010/wordprocessingShape" mc:Ignorable="w14 w15 w16se w16cid wp14">
   <w:footnote w:type="separator" w:id="-1">
     <w:p>
       <w:pPr>
@@ -15985,7 +17663,7 @@
 </file>
 
 <file path=word/numbering.xml><?xml version="1.0" encoding="utf-8"?>
-<w:numbering xmlns:wpc="http://schemas.microsoft.com/office/word/2010/wordprocessingCanvas" xmlns:cx="http://schemas.microsoft.com/office/drawing/2014/chartex" xmlns:cx1="http://schemas.microsoft.com/office/drawing/2015/9/8/chartex" xmlns:mc="http://schemas.openxmlformats.org/markup-compatibility/2006" xmlns:o="urn:schemas-microsoft-com:office:office" xmlns:r="http://schemas.openxmlformats.org/officeDocument/2006/relationships" xmlns:m="http://schemas.openxmlformats.org/officeDocument/2006/math" xmlns:v="urn:schemas-microsoft-com:vml" xmlns:wp14="http://schemas.microsoft.com/office/word/2010/wordprocessingDrawing" xmlns:wp="http://schemas.openxmlformats.org/drawingml/2006/wordprocessingDrawing" xmlns:w10="urn:schemas-microsoft-com:office:word" xmlns:w="http://schemas.openxmlformats.org/wordprocessingml/2006/main" xmlns:w14="http://schemas.microsoft.com/office/word/2010/wordml" xmlns:w15="http://schemas.microsoft.com/office/word/2012/wordml" xmlns:w16se="http://schemas.microsoft.com/office/word/2015/wordml/symex" xmlns:wpg="http://schemas.microsoft.com/office/word/2010/wordprocessingGroup" xmlns:wpi="http://schemas.microsoft.com/office/word/2010/wordprocessingInk" xmlns:wne="http://schemas.microsoft.com/office/word/2006/wordml" xmlns:wps="http://schemas.microsoft.com/office/word/2010/wordprocessingShape" mc:Ignorable="w14 w15 w16se wp14">
+<w:numbering xmlns:wpc="http://schemas.microsoft.com/office/word/2010/wordprocessingCanvas" xmlns:cx="http://schemas.microsoft.com/office/drawing/2014/chartex" xmlns:cx1="http://schemas.microsoft.com/office/drawing/2015/9/8/chartex" xmlns:cx2="http://schemas.microsoft.com/office/drawing/2015/10/21/chartex" xmlns:cx3="http://schemas.microsoft.com/office/drawing/2016/5/9/chartex" xmlns:cx4="http://schemas.microsoft.com/office/drawing/2016/5/10/chartex" xmlns:cx5="http://schemas.microsoft.com/office/drawing/2016/5/11/chartex" xmlns:cx6="http://schemas.microsoft.com/office/drawing/2016/5/12/chartex" xmlns:cx7="http://schemas.microsoft.com/office/drawing/2016/5/13/chartex" xmlns:cx8="http://schemas.microsoft.com/office/drawing/2016/5/14/chartex" xmlns:mc="http://schemas.openxmlformats.org/markup-compatibility/2006" xmlns:aink="http://schemas.microsoft.com/office/drawing/2016/ink" xmlns:am3d="http://schemas.microsoft.com/office/drawing/2017/model3d" xmlns:o="urn:schemas-microsoft-com:office:office" xmlns:r="http://schemas.openxmlformats.org/officeDocument/2006/relationships" xmlns:m="http://schemas.openxmlformats.org/officeDocument/2006/math" xmlns:v="urn:schemas-microsoft-com:vml" xmlns:wp14="http://schemas.microsoft.com/office/word/2010/wordprocessingDrawing" xmlns:wp="http://schemas.openxmlformats.org/drawingml/2006/wordprocessingDrawing" xmlns:w10="urn:schemas-microsoft-com:office:word" xmlns:w="http://schemas.openxmlformats.org/wordprocessingml/2006/main" xmlns:w14="http://schemas.microsoft.com/office/word/2010/wordml" xmlns:w15="http://schemas.microsoft.com/office/word/2012/wordml" xmlns:w16cid="http://schemas.microsoft.com/office/word/2016/wordml/cid" xmlns:w16se="http://schemas.microsoft.com/office/word/2015/wordml/symex" xmlns:wpg="http://schemas.microsoft.com/office/word/2010/wordprocessingGroup" xmlns:wpi="http://schemas.microsoft.com/office/word/2010/wordprocessingInk" xmlns:wne="http://schemas.microsoft.com/office/word/2006/wordml" xmlns:wps="http://schemas.microsoft.com/office/word/2010/wordprocessingShape" mc:Ignorable="w14 w15 w16se w16cid wp14">
   <w:abstractNum w:abstractNumId="0" w15:restartNumberingAfterBreak="0">
     <w:nsid w:val="002B29E0"/>
     <w:multiLevelType w:val="hybridMultilevel"/>
@@ -18618,7 +20296,7 @@
 </file>
 
 <file path=word/styles.xml><?xml version="1.0" encoding="utf-8"?>
-<w:styles xmlns:mc="http://schemas.openxmlformats.org/markup-compatibility/2006" xmlns:r="http://schemas.openxmlformats.org/officeDocument/2006/relationships" xmlns:w="http://schemas.openxmlformats.org/wordprocessingml/2006/main" xmlns:w14="http://schemas.microsoft.com/office/word/2010/wordml" xmlns:w15="http://schemas.microsoft.com/office/word/2012/wordml" xmlns:w16se="http://schemas.microsoft.com/office/word/2015/wordml/symex" mc:Ignorable="w14 w15 w16se">
+<w:styles xmlns:mc="http://schemas.openxmlformats.org/markup-compatibility/2006" xmlns:r="http://schemas.openxmlformats.org/officeDocument/2006/relationships" xmlns:w="http://schemas.openxmlformats.org/wordprocessingml/2006/main" xmlns:w14="http://schemas.microsoft.com/office/word/2010/wordml" xmlns:w15="http://schemas.microsoft.com/office/word/2012/wordml" xmlns:w16cid="http://schemas.microsoft.com/office/word/2016/wordml/cid" xmlns:w16se="http://schemas.microsoft.com/office/word/2015/wordml/symex" mc:Ignorable="w14 w15 w16se w16cid">
   <w:docDefaults>
     <w:rPrDefault>
       <w:rPr>
@@ -18634,7 +20312,7 @@
       </w:pPr>
     </w:pPrDefault>
   </w:docDefaults>
-  <w:latentStyles w:defLockedState="0" w:defUIPriority="99" w:defSemiHidden="0" w:defUnhideWhenUsed="0" w:defQFormat="0" w:count="371">
+  <w:latentStyles w:defLockedState="0" w:defUIPriority="99" w:defSemiHidden="0" w:defUnhideWhenUsed="0" w:defQFormat="0" w:count="376">
     <w:lsdException w:name="Normal" w:uiPriority="0" w:qFormat="1"/>
     <w:lsdException w:name="heading 1" w:uiPriority="9" w:qFormat="1"/>
     <w:lsdException w:name="heading 2" w:semiHidden="1" w:uiPriority="9" w:unhideWhenUsed="1" w:qFormat="1"/>
@@ -18740,7 +20418,6 @@
     <w:lsdException w:name="HTML Sample" w:semiHidden="1" w:unhideWhenUsed="1"/>
     <w:lsdException w:name="HTML Typewriter" w:semiHidden="1" w:unhideWhenUsed="1"/>
     <w:lsdException w:name="HTML Variable" w:semiHidden="1" w:unhideWhenUsed="1"/>
-    <w:lsdException w:name="Normal Table" w:semiHidden="1" w:unhideWhenUsed="1"/>
     <w:lsdException w:name="annotation subject" w:semiHidden="1" w:unhideWhenUsed="1"/>
     <w:lsdException w:name="No List" w:semiHidden="1" w:unhideWhenUsed="1"/>
     <w:lsdException w:name="Outline List 1" w:semiHidden="1" w:unhideWhenUsed="1"/>
@@ -18783,11 +20460,8 @@
     <w:lsdException w:name="Table Contemporary" w:semiHidden="1" w:unhideWhenUsed="1"/>
     <w:lsdException w:name="Table Elegant" w:semiHidden="1" w:unhideWhenUsed="1"/>
     <w:lsdException w:name="Table Professional" w:semiHidden="1" w:unhideWhenUsed="1"/>
-    <w:lsdException w:name="Table Subtle 1" w:semiHidden="1" w:unhideWhenUsed="1"/>
     <w:lsdException w:name="Table Subtle 2" w:semiHidden="1" w:unhideWhenUsed="1"/>
     <w:lsdException w:name="Table Web 1" w:semiHidden="1" w:unhideWhenUsed="1"/>
-    <w:lsdException w:name="Table Web 2" w:semiHidden="1" w:unhideWhenUsed="1"/>
-    <w:lsdException w:name="Table Web 3" w:semiHidden="1" w:unhideWhenUsed="1"/>
     <w:lsdException w:name="Balloon Text" w:semiHidden="1" w:unhideWhenUsed="1"/>
     <w:lsdException w:name="Table Grid" w:uiPriority="39"/>
     <w:lsdException w:name="Table Theme" w:semiHidden="1" w:unhideWhenUsed="1"/>
@@ -19006,6 +20680,11 @@
     <w:lsdException w:name="List Table 5 Dark Accent 6" w:uiPriority="50"/>
     <w:lsdException w:name="List Table 6 Colorful Accent 6" w:uiPriority="51"/>
     <w:lsdException w:name="List Table 7 Colorful Accent 6" w:uiPriority="52"/>
+    <w:lsdException w:name="Mention" w:semiHidden="1" w:unhideWhenUsed="1"/>
+    <w:lsdException w:name="Smart Hyperlink" w:semiHidden="1" w:unhideWhenUsed="1"/>
+    <w:lsdException w:name="Hashtag" w:semiHidden="1" w:unhideWhenUsed="1"/>
+    <w:lsdException w:name="Unresolved Mention" w:semiHidden="1" w:unhideWhenUsed="1"/>
+    <w:lsdException w:name="Smart Link" w:semiHidden="1" w:unhideWhenUsed="1"/>
   </w:latentStyles>
   <w:style w:type="paragraph" w:default="1" w:styleId="Normalny">
     <w:name w:val="Normal"/>
@@ -19024,7 +20703,6 @@
   <w:style w:type="character" w:default="1" w:styleId="Domylnaczcionkaakapitu">
     <w:name w:val="Default Paragraph Font"/>
     <w:uiPriority w:val="1"/>
-    <w:semiHidden/>
     <w:unhideWhenUsed/>
   </w:style>
   <w:style w:type="table" w:default="1" w:styleId="Standardowy">
@@ -19211,6 +20889,16 @@
     <w:rPr>
       <w:b/>
       <w:bCs/>
+    </w:rPr>
+  </w:style>
+  <w:style w:type="character" w:styleId="Tekstzastpczy">
+    <w:name w:val="Placeholder Text"/>
+    <w:basedOn w:val="Domylnaczcionkaakapitu"/>
+    <w:uiPriority w:val="99"/>
+    <w:semiHidden/>
+    <w:rsid w:val="00CD5AF8"/>
+    <w:rPr>
+      <w:color w:val="808080"/>
     </w:rPr>
   </w:style>
 </w:styles>
@@ -19482,7 +21170,7 @@
 </file>
 
 <file path=customXml/itemProps1.xml><?xml version="1.0" encoding="utf-8"?>
-<ds:datastoreItem xmlns:ds="http://schemas.openxmlformats.org/officeDocument/2006/customXml" ds:itemID="{1766F1B5-0A40-450B-9757-B4EAA901530A}">
+<ds:datastoreItem xmlns:ds="http://schemas.openxmlformats.org/officeDocument/2006/customXml" ds:itemID="{EDCF4CB1-29E2-44EE-9AEF-01CF52C2092A}">
   <ds:schemaRefs>
     <ds:schemaRef ds:uri="http://schemas.openxmlformats.org/officeDocument/2006/bibliography"/>
   </ds:schemaRefs>

</xml_diff>